<commit_message>
Fixed problem and method a bit, small fix in CBR, fleshed out ELO-rating.
</commit_message>
<xml_diff>
--- a/Part1/a12johqv_metLit_Ominl�mning.docx
+++ b/Part1/a12johqv_metLit_Ominl�mning.docx
@@ -1719,13 +1719,8 @@
         <w:t xml:space="preserve">, och redan under 70-talet utvecklades en maskin som kunde </w:t>
       </w:r>
       <w:r>
-        <w:t>besegra en stormästare (</w:t>
-      </w:r>
-      <w:proofErr w:type="spellStart"/>
-      <w:r>
-        <w:t>Hapgood</w:t>
-      </w:r>
-      <w:proofErr w:type="spellEnd"/>
+        <w:t>besegra en stormästare (Hapgood</w:t>
+      </w:r>
       <w:r>
         <w:t xml:space="preserve"> </w:t>
       </w:r>
@@ -1754,113 +1749,65 @@
         <w:rPr>
           <w:i/>
         </w:rPr>
-        <w:t xml:space="preserve">Deep </w:t>
-      </w:r>
-      <w:proofErr w:type="spellStart"/>
+        <w:t>Deep Blue</w:t>
+      </w:r>
+      <w:r>
+        <w:t xml:space="preserve"> (Cambell, Hoane &amp; Hsu</w:t>
+      </w:r>
+      <w:r>
+        <w:t xml:space="preserve"> 2001).</w:t>
+      </w:r>
+    </w:p>
+    <w:p>
+      <w:pPr>
+        <w:rPr>
+          <w:b/>
+        </w:rPr>
+      </w:pPr>
+      <w:r>
+        <w:t xml:space="preserve">Schackmaskiner har förbättrats genom historien, men inte genom att efterlikna människor. </w:t>
+      </w:r>
+      <w:r>
+        <w:t>Hapgood (1982) påstod</w:t>
+      </w:r>
+      <w:r>
+        <w:t xml:space="preserve"> att </w:t>
+      </w:r>
+      <w:r>
+        <w:t>schackmaskinerna spelade fult, men vann genom att utnyttja små misstag som</w:t>
+      </w:r>
+      <w:r>
+        <w:t xml:space="preserve"> deras motståndare</w:t>
+      </w:r>
+      <w:r>
+        <w:t xml:space="preserve"> gjorde.</w:t>
+      </w:r>
+      <w:r>
+        <w:t xml:space="preserve"> Inte mycket forskning har gjorts kring området att skapa realistisk</w:t>
+      </w:r>
+      <w:r>
+        <w:t xml:space="preserve"> artificiell intelligens (AI) </w:t>
+      </w:r>
+      <w:r>
+        <w:t>som kan spela</w:t>
+      </w:r>
+      <w:r>
+        <w:t xml:space="preserve"> schack</w:t>
+      </w:r>
+      <w:r>
+        <w:t xml:space="preserve"> på olika skicklighetsnivåer. För att tackla detta område presenteras en AI</w:t>
+      </w:r>
+      <w:r>
+        <w:t>-agent</w:t>
+      </w:r>
+      <w:r>
+        <w:t xml:space="preserve"> som använder </w:t>
+      </w:r>
       <w:r>
         <w:rPr>
           <w:i/>
         </w:rPr>
-        <w:t>Blue</w:t>
-      </w:r>
-      <w:proofErr w:type="spellEnd"/>
-      <w:r>
-        <w:t xml:space="preserve"> (</w:t>
-      </w:r>
-      <w:proofErr w:type="spellStart"/>
-      <w:r>
-        <w:t>Cambell</w:t>
-      </w:r>
-      <w:proofErr w:type="spellEnd"/>
-      <w:r>
-        <w:t xml:space="preserve">, </w:t>
-      </w:r>
-      <w:proofErr w:type="spellStart"/>
-      <w:r>
-        <w:t>Hoane</w:t>
-      </w:r>
-      <w:proofErr w:type="spellEnd"/>
-      <w:r>
-        <w:t xml:space="preserve"> &amp; </w:t>
-      </w:r>
-      <w:proofErr w:type="spellStart"/>
-      <w:r>
-        <w:t>Hsu</w:t>
-      </w:r>
-      <w:proofErr w:type="spellEnd"/>
-      <w:r>
-        <w:t xml:space="preserve"> 2001).</w:t>
-      </w:r>
-    </w:p>
-    <w:p>
-      <w:pPr>
-        <w:rPr>
-          <w:b/>
-        </w:rPr>
-      </w:pPr>
-      <w:r>
-        <w:t xml:space="preserve">Schackmaskiner har förbättrats genom historien, men inte genom att efterlikna människor. </w:t>
-      </w:r>
-      <w:proofErr w:type="spellStart"/>
-      <w:r>
-        <w:t>Hapgood</w:t>
-      </w:r>
-      <w:proofErr w:type="spellEnd"/>
-      <w:r>
-        <w:t xml:space="preserve"> (1982) påstod</w:t>
-      </w:r>
-      <w:r>
-        <w:t xml:space="preserve"> att </w:t>
-      </w:r>
-      <w:r>
-        <w:t>schackmaskinerna spelade fult, men vann genom att utnyttja små misstag som</w:t>
-      </w:r>
-      <w:r>
-        <w:t xml:space="preserve"> deras motståndare</w:t>
-      </w:r>
-      <w:r>
-        <w:t xml:space="preserve"> gjorde.</w:t>
-      </w:r>
-      <w:r>
-        <w:t xml:space="preserve"> Inte mycket forskning har gjorts kring området att skapa realistisk</w:t>
-      </w:r>
-      <w:r>
-        <w:t xml:space="preserve"> artificiell intelligens (AI) </w:t>
-      </w:r>
-      <w:r>
-        <w:t>som kan spela</w:t>
-      </w:r>
-      <w:r>
-        <w:t xml:space="preserve"> schack</w:t>
-      </w:r>
-      <w:r>
-        <w:t xml:space="preserve"> på olika skicklighetsnivåer. För att tackla detta område presenteras en AI</w:t>
-      </w:r>
-      <w:r>
-        <w:t>-agent</w:t>
-      </w:r>
-      <w:r>
-        <w:t xml:space="preserve"> som använder </w:t>
-      </w:r>
-      <w:r>
-        <w:rPr>
-          <w:i/>
-        </w:rPr>
-        <w:t>Case-</w:t>
-      </w:r>
-      <w:proofErr w:type="spellStart"/>
-      <w:r>
-        <w:rPr>
-          <w:i/>
-        </w:rPr>
-        <w:t>Based</w:t>
-      </w:r>
-      <w:proofErr w:type="spellEnd"/>
-      <w:r>
-        <w:rPr>
-          <w:i/>
-        </w:rPr>
-        <w:t xml:space="preserve"> R</w:t>
+        <w:t>Case-Based R</w:t>
       </w:r>
       <w:r>
         <w:rPr>
@@ -2112,15 +2059,7 @@
       </w:pPr>
       <w:bookmarkStart w:id="5" w:name="_Toc412147210"/>
       <w:r>
-        <w:t>Case-</w:t>
-      </w:r>
-      <w:proofErr w:type="spellStart"/>
-      <w:r>
-        <w:t>based</w:t>
-      </w:r>
-      <w:proofErr w:type="spellEnd"/>
-      <w:r>
-        <w:t xml:space="preserve"> Reasoning</w:t>
+        <w:t>Case-based Reasoning</w:t>
       </w:r>
       <w:bookmarkEnd w:id="5"/>
     </w:p>
@@ -2134,7 +2073,19 @@
         <w:rPr>
           <w:b/>
         </w:rPr>
-        <w:t>(Nytt utökat material nedan. Många av mina påstående är grundade i Richter och Webers bok, och jag vet inte om jag konstant ska referera till dem, eller på nått sätt indikera att hela sektionen är i stort sätt indirekt hämtat därifrån.)</w:t>
+        <w:t>(Nytt utökat material nedan. Många av mina påstående är grundade i Richter och Webers bok, och jag vet inte om jag konstant ska referera till dem, eller på nått sätt indikera att hela sektionen i stort sätt indirekt</w:t>
+      </w:r>
+      <w:r>
+        <w:rPr>
+          <w:b/>
+        </w:rPr>
+        <w:t xml:space="preserve"> är</w:t>
+      </w:r>
+      <w:r>
+        <w:rPr>
+          <w:b/>
+        </w:rPr>
+        <w:t xml:space="preserve"> hämtat därifrån.)</w:t>
       </w:r>
     </w:p>
     <w:p>
@@ -2367,7 +2318,7 @@
           <v:shape id="_x0000_i1025" type="#_x0000_t75" style="width:300.1pt;height:214.25pt" o:ole="">
             <v:imagedata r:id="rId10" o:title=""/>
           </v:shape>
-          <o:OLEObject Type="Embed" ProgID="Visio.Drawing.15" ShapeID="_x0000_i1025" DrawAspect="Content" ObjectID="_1487597816" r:id="rId11"/>
+          <o:OLEObject Type="Embed" ProgID="Visio.Drawing.15" ShapeID="_x0000_i1025" DrawAspect="Content" ObjectID="_1487751276" r:id="rId11"/>
         </w:object>
       </w:r>
     </w:p>
@@ -2403,16 +2354,16 @@
         <w:t xml:space="preserve"> inom CBR, och de passar olika bra</w:t>
       </w:r>
       <w:r>
-        <w:t xml:space="preserve"> beroende på domänen av problemen</w:t>
-      </w:r>
-      <w:r>
-        <w:t xml:space="preserve"> som ska lösas. En vanlig representation är en tupel av värden, där </w:t>
+        <w:t xml:space="preserve"> beroende på </w:t>
+      </w:r>
+      <w:r>
+        <w:t>var för sorts problem som ska lösas</w:t>
+      </w:r>
+      <w:r>
+        <w:t xml:space="preserve">. En vanlig representation är en tupel av värden, där varje </w:t>
       </w:r>
       <w:r>
         <w:lastRenderedPageBreak/>
-        <w:t xml:space="preserve">varje </w:t>
-      </w:r>
-      <w:r>
         <w:t>element</w:t>
       </w:r>
       <w:r>
@@ -2431,6 +2382,9 @@
         <w:t>vara</w:t>
       </w:r>
       <w:r>
+        <w:t xml:space="preserve"> en</w:t>
+      </w:r>
+      <w:r>
         <w:t xml:space="preserve"> tupel, vars första element i sin tur kan</w:t>
       </w:r>
       <w:r>
@@ -2452,7 +2406,10 @@
         <w:t>kan vara</w:t>
       </w:r>
       <w:r>
-        <w:t xml:space="preserve"> mer relevanta för domänen. T.ex. </w:t>
+        <w:t xml:space="preserve"> mer relevanta för identifiera liknande, tidigare sålda bilar</w:t>
+      </w:r>
+      <w:r>
+        <w:t xml:space="preserve">. T.ex. </w:t>
       </w:r>
       <w:r>
         <w:t>kan en bil representeras med</w:t>
@@ -2461,7 +2418,19 @@
         <w:t xml:space="preserve"> attributen </w:t>
       </w:r>
       <w:r>
-        <w:t>modell, tillverkningsår och mätarställning men inte färg, för att det kan ha visat sig att en bils färg inte har haft en märkbar påverkan på en bils pris genom tiderna.</w:t>
+        <w:t>modell, tillve</w:t>
+      </w:r>
+      <w:r>
+        <w:t>rkningsår och mätarställning men sakna attributet</w:t>
+      </w:r>
+      <w:r>
+        <w:t xml:space="preserve"> färg</w:t>
+      </w:r>
+      <w:r>
+        <w:t>. Det kan nämligen</w:t>
+      </w:r>
+      <w:r>
+        <w:t xml:space="preserve"> ha visat sig att en bils färg inte har haft en märkbar påverkan på en bils pris genom tiderna.</w:t>
       </w:r>
       <w:r>
         <w:t xml:space="preserve"> Representationen illustreras i </w:t>
@@ -2544,13 +2513,7 @@
                 <w:rPr>
                   <w:rFonts w:ascii="Cambria Math" w:hAnsi="Cambria Math"/>
                 </w:rPr>
-                <m:t>Audi A7, 2012,172</m:t>
-              </m:r>
-              <m:r>
-                <w:rPr>
-                  <w:rFonts w:ascii="Cambria Math" w:hAnsi="Cambria Math"/>
-                </w:rPr>
-                <m:t>03 mil</m:t>
+                <m:t>Audi A7, 2012,17203 mil</m:t>
               </m:r>
             </m:e>
           </m:d>
@@ -2681,13 +2644,7 @@
         <w:t xml:space="preserve"> är</w:t>
       </w:r>
       <w:r>
-        <w:t xml:space="preserve"> luddig matchning och avstånd </w:t>
-      </w:r>
-      <w:r>
-        <w:t>(ss. 115-116)</w:t>
-      </w:r>
-      <w:r>
-        <w:t xml:space="preserve">. Luddig matchning </w:t>
+        <w:t xml:space="preserve"> luddig matchning och avstånd (ss. 115-116). Luddig matchning </w:t>
       </w:r>
       <w:r>
         <w:t>associerar</w:t>
@@ -2944,161 +2901,147 @@
         <w:t xml:space="preserve"> kan därför behöva anpassas. Anpassning sker genom att applicera ett antal regler på lösningen för att får fram en ny lösning. En lösning består av ett förvillkor och en handling som ska utföras om förvillkoret är sant. Handlingar delas in i två kategorier: </w:t>
       </w:r>
       <w:r>
-        <w:t>transformationsbaserade och genererande handlingar</w:t>
-      </w:r>
-      <w:r>
+        <w:t>transformationsbaserade och genererande handlingar(</w:t>
+      </w:r>
+      <w:r>
+        <w:t xml:space="preserve">2013, </w:t>
+      </w:r>
+      <w:r>
+        <w:t xml:space="preserve">ss. 198-199). Transformationsbaserade handlingar </w:t>
+      </w:r>
+      <w:r>
+        <w:t xml:space="preserve">utgår </w:t>
+      </w:r>
+      <w:r>
+        <w:t>från lösningen och byter ut delar av den</w:t>
+      </w:r>
+      <w:r>
+        <w:t xml:space="preserve"> </w:t>
+      </w:r>
+      <w:r>
+        <w:t>för att anpassa</w:t>
+      </w:r>
+      <w:r>
+        <w:t xml:space="preserve"> den</w:t>
+      </w:r>
+      <w:r>
+        <w:t xml:space="preserve"> till det nya problemet.</w:t>
+      </w:r>
+      <w:r>
+        <w:t xml:space="preserve"> Genererande handlingar används ibland när lösningen har beräknats från dess tillhörande problem. Om lösningen inte är giltigt för det nuvarande problemet</w:t>
+      </w:r>
+      <w:r>
+        <w:t>, så</w:t>
+      </w:r>
+      <w:r>
+        <w:t xml:space="preserve"> används </w:t>
+      </w:r>
+      <w:r>
+        <w:t>samma teknik som användes för att beräkna lösningen från problemet, med den nya lösningen som grund. Detta är användbart när det är mycket dyrare prestandamässigt att beräkna hela lösningen från början, än att utgå från en nästan giltig lösning. Ett exempel är en färdbeskrivning från en plats till en annan. Det är då enklare att utgå från en färdbeskrivning mellan två städer nära ursprungsplatsen och destinationen än att beräkna en helt ny färdbeskrivning.</w:t>
+      </w:r>
+    </w:p>
+    <w:p>
+      <w:pPr>
+        <w:pStyle w:val="Rubrik3"/>
+      </w:pPr>
+      <w:r>
+        <w:t>Tidigare arbeten</w:t>
+      </w:r>
+    </w:p>
+    <w:p>
+      <w:pPr>
+        <w:rPr>
+          <w:b/>
+        </w:rPr>
+      </w:pPr>
+      <w:r>
+        <w:rPr>
+          <w:b/>
+        </w:rPr>
         <w:t>(</w:t>
       </w:r>
       <w:r>
-        <w:t xml:space="preserve">2013, </w:t>
-      </w:r>
-      <w:r>
-        <w:t>ss. 198-199).</w:t>
-      </w:r>
-      <w:r>
-        <w:t xml:space="preserve"> Transformationsbaserade handlingar </w:t>
-      </w:r>
-      <w:r>
-        <w:t xml:space="preserve">utgår </w:t>
-      </w:r>
-      <w:r>
-        <w:t>från lösningen och byter ut delar av den</w:t>
+        <w:rPr>
+          <w:b/>
+        </w:rPr>
+        <w:t xml:space="preserve">V </w:t>
+      </w:r>
+      <w:r>
+        <w:rPr>
+          <w:b/>
+        </w:rPr>
+        <w:t>Känns tomt här, men jag vet inte vad jag säga hur mitt arbete relaterar till de</w:t>
+      </w:r>
+      <w:r>
+        <w:rPr>
+          <w:b/>
+        </w:rPr>
+        <w:t xml:space="preserve"> andra arbetena. Jag har inte se</w:t>
+      </w:r>
+      <w:r>
+        <w:rPr>
+          <w:b/>
+        </w:rPr>
+        <w:t>tt något jag kan återanvända/bygga på i mitt arbete.)</w:t>
+      </w:r>
+    </w:p>
+    <w:p>
+      <w:r>
+        <w:t xml:space="preserve">CBR har tidigare applicerats på </w:t>
+      </w:r>
+      <w:r>
+        <w:t xml:space="preserve">spel. Bellamy-McIntyre (2008) har undersökt hur CBR kan appliceras </w:t>
+      </w:r>
+      <w:r>
+        <w:t>för att lära en AI-agent att spela</w:t>
+      </w:r>
+      <w:r>
+        <w:t xml:space="preserve"> bridge.</w:t>
       </w:r>
       <w:r>
         <w:t xml:space="preserve"> </w:t>
       </w:r>
       <w:r>
-        <w:t>för att anpassa</w:t>
-      </w:r>
-      <w:r>
-        <w:t xml:space="preserve"> den</w:t>
-      </w:r>
-      <w:r>
-        <w:t xml:space="preserve"> till det nya problemet.</w:t>
-      </w:r>
-      <w:r>
-        <w:t xml:space="preserve"> Genererande handlingar används ibland när lösningen har beräknats från dess tillhörande problem. Om lösningen inte är giltigt för det nuvarande problemet</w:t>
-      </w:r>
-      <w:r>
-        <w:t>, så</w:t>
-      </w:r>
-      <w:r>
-        <w:t xml:space="preserve"> används </w:t>
-      </w:r>
-      <w:r>
-        <w:t>samma teknik som användes för att beräkna lösningen från problemet, med den nya lösningen som grund. Detta är användbart när det är mycket dyrare prestandamässigt att beräkna hela lösningen från början, än att utgå från en nästan giltig lösning. Ett exempel är en färdbeskrivning från en plats till en annan. Det är då enklare att utgå från en färdbeskrivning mellan två städer nära ursprungsplatsen och destinationen än att beräkna en helt ny färdbeskrivning.</w:t>
-      </w:r>
+        <w:t xml:space="preserve">I </w:t>
+      </w:r>
+      <w:r>
+        <w:t xml:space="preserve">Rubins arbete (2013) </w:t>
+      </w:r>
+      <w:r>
+        <w:t>undersöks lämpligheten</w:t>
+      </w:r>
+      <w:r>
+        <w:t xml:space="preserve"> av</w:t>
+      </w:r>
+      <w:r>
+        <w:t xml:space="preserve"> att använda </w:t>
+      </w:r>
+      <w:r>
+        <w:t xml:space="preserve">CBR för att utveckla en pokerspelande AI-agent. Wender och Watson </w:t>
+      </w:r>
+      <w:r>
+        <w:t>(2014) presenterar hur CBR kan användas för att mikrohantera enheter i spelet Starcraft. I detta arbete ska CBR istället användas på schack, vilket skiljer sig från spelen i tidigare arbeten eftersom schack saknar slump och dold information.</w:t>
+      </w:r>
+    </w:p>
+    <w:p>
+      <w:pPr>
+        <w:pStyle w:val="Rubrik2"/>
+      </w:pPr>
+      <w:bookmarkStart w:id="8" w:name="_Toc412147211"/>
+      <w:r>
+        <w:t>Schack</w:t>
+      </w:r>
+      <w:bookmarkEnd w:id="8"/>
     </w:p>
     <w:p>
       <w:pPr>
         <w:pStyle w:val="Rubrik3"/>
       </w:pPr>
-      <w:r>
-        <w:t>Tidigare arbeten</w:t>
-      </w:r>
-    </w:p>
-    <w:p>
-      <w:pPr>
-        <w:rPr>
-          <w:b/>
-        </w:rPr>
-      </w:pPr>
-      <w:r>
-        <w:rPr>
-          <w:b/>
-        </w:rPr>
-        <w:t>(Känns tomt här, men jag vet inte vad jag säga hur mitt arbete relaterar till de andra arbetena. Jag har inte sätt något jag kan återanvända/bygga på i mitt arbete.)</w:t>
-      </w:r>
-    </w:p>
-    <w:p>
-      <w:r>
-        <w:t xml:space="preserve">CBR har tidigare applicerats på </w:t>
-      </w:r>
-      <w:r>
-        <w:t>spel. Bellamy-</w:t>
-      </w:r>
-      <w:proofErr w:type="spellStart"/>
-      <w:r>
-        <w:t>McIntyre</w:t>
-      </w:r>
-      <w:proofErr w:type="spellEnd"/>
-      <w:r>
-        <w:t xml:space="preserve"> (2008) har undersökt hur CBR kan appliceras </w:t>
-      </w:r>
-      <w:r>
-        <w:t>för att lära en AI-agent att spela</w:t>
-      </w:r>
-      <w:r>
-        <w:t xml:space="preserve"> bridge.</w:t>
-      </w:r>
-      <w:r>
-        <w:t xml:space="preserve"> </w:t>
-      </w:r>
-      <w:r>
-        <w:t xml:space="preserve">I </w:t>
-      </w:r>
-      <w:r>
-        <w:t>Rubins arbete</w:t>
-      </w:r>
-      <w:r>
-        <w:t xml:space="preserve"> (2013)</w:t>
-      </w:r>
-      <w:r>
-        <w:t xml:space="preserve"> </w:t>
-      </w:r>
-      <w:r>
-        <w:t>undersöks lämpligheten</w:t>
-      </w:r>
-      <w:r>
-        <w:t xml:space="preserve"> av</w:t>
-      </w:r>
-      <w:r>
-        <w:t xml:space="preserve"> att använda </w:t>
-      </w:r>
-      <w:r>
-        <w:t xml:space="preserve">CBR för att utveckla en pokerspelande AI-agent. </w:t>
-      </w:r>
-      <w:proofErr w:type="spellStart"/>
-      <w:r>
-        <w:t>Wender</w:t>
-      </w:r>
-      <w:proofErr w:type="spellEnd"/>
-      <w:r>
-        <w:t xml:space="preserve"> och Watson </w:t>
-      </w:r>
-      <w:r>
-        <w:t xml:space="preserve">(2014) presenterar hur CBR kan användas för att mikrohantera enheter i spelet </w:t>
-      </w:r>
-      <w:proofErr w:type="spellStart"/>
-      <w:r>
-        <w:t>Starcraft</w:t>
-      </w:r>
-      <w:proofErr w:type="spellEnd"/>
-      <w:r>
-        <w:t>. I detta arbete ska CBR istället användas på schack, vilket skiljer sig från spelen i tidigare arbeten eftersom schack saknar slump och dold information.</w:t>
-      </w:r>
-      <w:bookmarkStart w:id="8" w:name="_GoBack"/>
-      <w:bookmarkEnd w:id="8"/>
-    </w:p>
-    <w:p>
-      <w:pPr>
-        <w:pStyle w:val="Rubrik2"/>
-      </w:pPr>
-      <w:bookmarkStart w:id="9" w:name="_Toc412147211"/>
-      <w:r>
-        <w:t>Schack</w:t>
+      <w:bookmarkStart w:id="9" w:name="_Toc412147212"/>
+      <w:r>
+        <w:t>Regler</w:t>
       </w:r>
       <w:bookmarkEnd w:id="9"/>
-    </w:p>
-    <w:p>
-      <w:pPr>
-        <w:pStyle w:val="Rubrik3"/>
-      </w:pPr>
-      <w:bookmarkStart w:id="10" w:name="_Toc412147212"/>
-      <w:r>
-        <w:t>Regler</w:t>
-      </w:r>
-      <w:bookmarkEnd w:id="10"/>
     </w:p>
     <w:p>
       <w:pPr>
@@ -3213,7 +3156,7 @@
           <w:lang w:val="sv-SE"/>
         </w:rPr>
       </w:pPr>
-      <w:bookmarkStart w:id="11" w:name="_Ref410994691"/>
+      <w:bookmarkStart w:id="10" w:name="_Ref410994691"/>
       <w:r>
         <w:rPr>
           <w:lang w:val="sv-SE"/>
@@ -3238,7 +3181,7 @@
         </w:rPr>
         <w:t>början av spelet.</w:t>
       </w:r>
-      <w:bookmarkEnd w:id="11"/>
+      <w:bookmarkEnd w:id="10"/>
     </w:p>
     <w:p>
       <w:r>
@@ -3524,7 +3467,7 @@
       <w:pPr>
         <w:pStyle w:val="Figurtext"/>
       </w:pPr>
-      <w:bookmarkStart w:id="12" w:name="_Ref410994735"/>
+      <w:bookmarkStart w:id="11" w:name="_Ref410994735"/>
       <w:r>
         <w:t xml:space="preserve">Bild av </w:t>
       </w:r>
@@ -3549,7 +3492,7 @@
       <w:r>
         <w:t>måt kan den svarta bonden fånga den genom att flytta till rutan som den röda pilen indikerar.</w:t>
       </w:r>
-      <w:bookmarkEnd w:id="12"/>
+      <w:bookmarkEnd w:id="11"/>
     </w:p>
     <w:p>
       <w:r>
@@ -3652,15 +3595,7 @@
         <w:t>.</w:t>
       </w:r>
       <w:r>
-        <w:t xml:space="preserve"> Detta kallas kort respektive lång </w:t>
-      </w:r>
-      <w:proofErr w:type="spellStart"/>
-      <w:r>
-        <w:t>rocked</w:t>
-      </w:r>
-      <w:proofErr w:type="spellEnd"/>
-      <w:r>
-        <w:t>.</w:t>
+        <w:t xml:space="preserve"> Detta kallas kort respektive lång rocked.</w:t>
       </w:r>
     </w:p>
     <w:p>
@@ -3722,7 +3657,7 @@
           <w:lang w:val="sv-SE"/>
         </w:rPr>
       </w:pPr>
-      <w:bookmarkStart w:id="13" w:name="_Ref410994747"/>
+      <w:bookmarkStart w:id="12" w:name="_Ref410994747"/>
       <w:r>
         <w:rPr>
           <w:lang w:val="sv-SE"/>
@@ -3735,7 +3670,7 @@
         </w:rPr>
         <w:t xml:space="preserve"> som visar hur pjäserna flyttas när vit gör kort rockad.</w:t>
       </w:r>
-      <w:bookmarkEnd w:id="13"/>
+      <w:bookmarkEnd w:id="12"/>
     </w:p>
     <w:p>
       <w:pPr>
@@ -3792,11 +3727,11 @@
       <w:pPr>
         <w:pStyle w:val="Figurtext"/>
       </w:pPr>
-      <w:bookmarkStart w:id="14" w:name="_Ref410994756"/>
+      <w:bookmarkStart w:id="13" w:name="_Ref410994756"/>
       <w:r>
         <w:t>Bild som visar hur pjäserna flyttas när vit gör lång rockad.</w:t>
       </w:r>
-      <w:bookmarkEnd w:id="14"/>
+      <w:bookmarkEnd w:id="13"/>
     </w:p>
     <w:p>
       <w:r>
@@ -3922,7 +3857,7 @@
       <w:pPr>
         <w:pStyle w:val="Figurtext"/>
       </w:pPr>
-      <w:bookmarkStart w:id="15" w:name="_Ref410994767"/>
+      <w:bookmarkStart w:id="14" w:name="_Ref410994767"/>
       <w:r>
         <w:t>Bild som visar hur vit kan göra schack matt.</w:t>
       </w:r>
@@ -3941,7 +3876,7 @@
       <w:r>
         <w:t>.</w:t>
       </w:r>
-      <w:bookmarkEnd w:id="15"/>
+      <w:bookmarkEnd w:id="14"/>
     </w:p>
     <w:p>
       <w:r>
@@ -4074,7 +4009,7 @@
       <w:pPr>
         <w:pStyle w:val="Figurtext"/>
       </w:pPr>
-      <w:bookmarkStart w:id="16" w:name="_Ref410994776"/>
+      <w:bookmarkStart w:id="15" w:name="_Ref410994776"/>
       <w:r>
         <w:t>Bild som visas</w:t>
       </w:r>
@@ -4087,92 +4022,178 @@
       <w:r>
         <w:t>Den svarta kungen hotas inte, men samtidigt kan den inte flytta sig någonstans utan att hotas av tornet eller den vita kungen.</w:t>
       </w:r>
+      <w:bookmarkEnd w:id="15"/>
+    </w:p>
+    <w:p>
+      <w:pPr>
+        <w:pStyle w:val="Rubrik3"/>
+      </w:pPr>
+      <w:bookmarkStart w:id="16" w:name="_Toc412147213"/>
+      <w:r>
+        <w:t>Elo</w:t>
+      </w:r>
+      <w:r>
+        <w:t>-r</w:t>
+      </w:r>
+      <w:r>
+        <w:t>ankning</w:t>
+      </w:r>
       <w:bookmarkEnd w:id="16"/>
     </w:p>
     <w:p>
+      <w:r>
+        <w:t>Elo-rankning</w:t>
+      </w:r>
+      <w:r>
+        <w:t xml:space="preserve"> är ett sätt att ranka schackspelare relativt till varandra</w:t>
+      </w:r>
+      <w:r>
+        <w:t xml:space="preserve"> (FIDE 2014a)</w:t>
+      </w:r>
+      <w:r>
+        <w:t>. Enligt</w:t>
+      </w:r>
+      <w:r>
+        <w:t xml:space="preserve"> Elo</w:t>
+      </w:r>
+      <w:r>
+        <w:t>-rankningssystemet</w:t>
+      </w:r>
+      <w:r>
+        <w:t xml:space="preserve"> rankas spelare i form av poäng. </w:t>
+      </w:r>
+      <w:r>
+        <w:t>FIDE:s rankningar av spelare uppdateras kontinuerligt allt eftersom spelare spelar matcher mot varandra i schacktävlingar. Hur mycket en spelares rankning påverkas</w:t>
+      </w:r>
+      <w:r>
+        <w:t xml:space="preserve"> av vinster och förluster</w:t>
+      </w:r>
+      <w:r>
+        <w:t xml:space="preserve"> beror på hur hög dess rankning är proportionerligt till dess motspelare. FIDE har arbiträrt </w:t>
+      </w:r>
+      <w:r>
+        <w:t xml:space="preserve">bestämt troligheten att en spelare kommer besegra en annan spelare baserat på skillnaden i deras rankning. Troligheten är ett spann från 0 % till 100 % (uttryckt som 0 till 1), och skillnaden i rankning är från -800 till +800. </w:t>
+      </w:r>
+      <w:r>
+        <w:t>Om skillnaden i rankning är större eller lägre än +-800 är troligheten</w:t>
+      </w:r>
+      <w:r>
+        <w:t xml:space="preserve"> 100 % att spelaren med högre rankning</w:t>
+      </w:r>
+      <w:r>
+        <w:t xml:space="preserve"> vinner.</w:t>
+      </w:r>
+    </w:p>
+    <w:p>
+      <w:r>
+        <w:t xml:space="preserve">Hur mycket en spelares ranking påverkas av en </w:t>
+      </w:r>
+      <w:r>
+        <w:t>match beräknas på följande sätt:</w:t>
+      </w:r>
+    </w:p>
+    <w:p>
+      <w:pPr>
+        <w:pStyle w:val="Liststycke"/>
+        <w:numPr>
+          <w:ilvl w:val="0"/>
+          <w:numId w:val="12"/>
+        </w:numPr>
+      </w:pPr>
+      <w:r>
+        <w:t>F</w:t>
+      </w:r>
+      <w:r>
+        <w:t>ör varje match får en spelare 1, 1/2 eller 0 poäng</w:t>
+      </w:r>
+      <w:r>
+        <w:t xml:space="preserve"> om den vann, gjorde remi eller förlorade.</w:t>
+      </w:r>
+    </w:p>
+    <w:p>
+      <w:pPr>
+        <w:pStyle w:val="Liststycke"/>
+        <w:numPr>
+          <w:ilvl w:val="0"/>
+          <w:numId w:val="12"/>
+        </w:numPr>
+      </w:pPr>
+      <w:r>
+        <w:t>Troligheten att en spelare skulle vinna</w:t>
+      </w:r>
+      <w:r>
+        <w:t xml:space="preserve"> (mellan 0 och 1)</w:t>
+      </w:r>
+      <w:r>
+        <w:t xml:space="preserve"> subtraheras från antalet poäng den fick.</w:t>
+      </w:r>
+      <w:r>
+        <w:t xml:space="preserve"> Detta tal kan bli 1 som mest och -1 som minst.</w:t>
+      </w:r>
+    </w:p>
+    <w:p>
+      <w:pPr>
+        <w:pStyle w:val="Liststycke"/>
+        <w:numPr>
+          <w:ilvl w:val="0"/>
+          <w:numId w:val="12"/>
+        </w:numPr>
+      </w:pPr>
+      <w:r>
+        <w:t xml:space="preserve">Detta tal multipliceras med en koefficient mellan 10 till </w:t>
+      </w:r>
+      <w:r>
+        <w:t>40, baserat</w:t>
+      </w:r>
+      <w:r>
+        <w:t xml:space="preserve"> på</w:t>
+      </w:r>
+      <w:r>
+        <w:t xml:space="preserve"> hur många matcher spelaren tidigare spelat, dess nuvarande</w:t>
+      </w:r>
+      <w:r>
+        <w:t xml:space="preserve"> rankning och ålder.</w:t>
+      </w:r>
+    </w:p>
+    <w:p>
+      <w:pPr>
+        <w:pStyle w:val="Liststycke"/>
+        <w:numPr>
+          <w:ilvl w:val="0"/>
+          <w:numId w:val="12"/>
+        </w:numPr>
+      </w:pPr>
+      <w:r>
+        <w:t>Det slutgiltiga (möjligen negativa) talet adderas med spelarens nuvarande rankning, för att få dess nya rankning.</w:t>
+      </w:r>
+    </w:p>
+    <w:p>
+      <w:r>
+        <w:t xml:space="preserve">Detta system ser till att spelare inte går ner mycket i rankning om de inte förväntas vinna; </w:t>
+      </w:r>
+      <w:r>
+        <w:t>en spelare kan inte ens minska i rankning om den förlorar mot en spelare med mer än 800 i rankning. Likaså kan en spelare inte gå upp i rankning om den bara besegrar spelare med mycket lägre rankning.</w:t>
+      </w:r>
+    </w:p>
+    <w:p>
       <w:pPr>
         <w:pStyle w:val="Rubrik3"/>
       </w:pPr>
-      <w:bookmarkStart w:id="17" w:name="_Toc412147213"/>
-      <w:r>
-        <w:t>Elo</w:t>
-      </w:r>
-      <w:r>
-        <w:t>-r</w:t>
-      </w:r>
-      <w:r>
-        <w:t>ankning</w:t>
+      <w:bookmarkStart w:id="17" w:name="_Toc412147214"/>
+      <w:r>
+        <w:t>Portable Game Notation</w:t>
       </w:r>
       <w:bookmarkEnd w:id="17"/>
     </w:p>
     <w:p>
       <w:r>
-        <w:t>Elo-rankning</w:t>
-      </w:r>
-      <w:r>
-        <w:t xml:space="preserve"> är ett sätt att ranka schackspelare relativt till varandra</w:t>
-      </w:r>
-      <w:r>
-        <w:t xml:space="preserve"> (FIDE 2014a)</w:t>
-      </w:r>
-      <w:r>
-        <w:t>. Enligt</w:t>
-      </w:r>
-      <w:r>
-        <w:t xml:space="preserve"> Elo</w:t>
-      </w:r>
-      <w:r>
-        <w:t>-rankningssystemet</w:t>
-      </w:r>
-      <w:r>
-        <w:t xml:space="preserve"> rankas spelare i form av poäng. En spelare som </w:t>
-      </w:r>
-      <w:r>
-        <w:t>besegrar en annan spelare ökar i rank, medan den andras rank minskar. En spelare ökar mindre i rank när den besegrar en spelare med lägre rank, än när den besegrar en högre rankad spelare. Likaså minskar en spelares rank mer när den förlorar mot en lägre rankad spelare, än mot en högre rankad spelare. Om det blir remi me</w:t>
-      </w:r>
-      <w:r>
-        <w:t>llan två spelare</w:t>
-      </w:r>
-      <w:r>
-        <w:t xml:space="preserve"> går spelaren med högst rank ner i rank och motspel</w:t>
-      </w:r>
-      <w:r>
-        <w:t>aren går upp i rank.</w:t>
-      </w:r>
-    </w:p>
-    <w:p>
-      <w:pPr>
-        <w:pStyle w:val="Rubrik3"/>
-      </w:pPr>
-      <w:bookmarkStart w:id="18" w:name="_Toc412147214"/>
-      <w:r>
-        <w:t>Portable Game Notation</w:t>
-      </w:r>
-      <w:bookmarkEnd w:id="18"/>
-    </w:p>
-    <w:p>
-      <w:r>
         <w:t xml:space="preserve">I artikeln </w:t>
       </w:r>
       <w:r>
         <w:rPr>
           <w:i/>
         </w:rPr>
-        <w:t xml:space="preserve">Standard: Portable Game Notation </w:t>
-      </w:r>
-      <w:proofErr w:type="spellStart"/>
-      <w:r>
-        <w:rPr>
-          <w:i/>
-        </w:rPr>
-        <w:t>Specification</w:t>
-      </w:r>
-      <w:proofErr w:type="spellEnd"/>
-      <w:r>
-        <w:rPr>
-          <w:i/>
-        </w:rPr>
-        <w:t xml:space="preserve"> and Implementation Guide </w:t>
+        <w:t xml:space="preserve">Standard: Portable Game Notation Specification and Implementation Guide </w:t>
       </w:r>
       <w:r>
         <w:t>(1994) beskrivs PGN som ett format för att spara och beskriva schackmatcher.</w:t>
@@ -4228,7 +4249,11 @@
         <w:t>ruta</w:t>
       </w:r>
       <w:r>
-        <w:t xml:space="preserve"> på spelplanen kan då beskrivas med dess tillhörande rad och kolumn t.ex. e4 eller a2.</w:t>
+        <w:t xml:space="preserve"> på spelplanen kan då beskrivas med dess tillhörande rad och kolumn t.ex. e4 eller </w:t>
+      </w:r>
+      <w:r>
+        <w:lastRenderedPageBreak/>
+        <w:t>a2.</w:t>
       </w:r>
       <w:r>
         <w:t xml:space="preserve"> D</w:t>
@@ -4388,9 +4413,6 @@
       </w:r>
       <w:r>
         <w:br/>
-      </w:r>
-      <w:r>
-        <w:lastRenderedPageBreak/>
         <w:t>[Black "Spassky, Boris V."]</w:t>
       </w:r>
       <w:r>
@@ -4470,14 +4492,16 @@
       <w:pPr>
         <w:pStyle w:val="Figurtext"/>
       </w:pPr>
-      <w:bookmarkStart w:id="19" w:name="_Ref410994811"/>
+      <w:bookmarkStart w:id="18" w:name="_Ref410994811"/>
       <w:r>
         <w:t>En schackmatch i PGN-formatet.</w:t>
       </w:r>
+      <w:bookmarkEnd w:id="18"/>
+      <w:r>
+        <w:t xml:space="preserve"> Notera att numreringen inte ökar för varje drag, utan varje par av drag.</w:t>
+      </w:r>
+      <w:bookmarkStart w:id="19" w:name="_GoBack"/>
       <w:bookmarkEnd w:id="19"/>
-      <w:r>
-        <w:t xml:space="preserve"> Notera att numreringen inte ökar för varje drag, utan varje par av drag.</w:t>
-      </w:r>
     </w:p>
     <w:p>
       <w:pPr>
@@ -4635,397 +4659,588 @@
     </w:p>
     <w:p>
       <w:r>
-        <w:t xml:space="preserve">Syftet med det här arbetet är att undersöka hur CBR kan appliceras på att utveckla AI-agenter som spelar schack. CBR har tidigare applicerats på andra brädspel, </w:t>
-      </w:r>
-    </w:p>
-    <w:p/>
+        <w:t xml:space="preserve">Syftet med det här arbetet är att undersöka hur </w:t>
+      </w:r>
+      <w:r>
+        <w:t>lämpligt</w:t>
+      </w:r>
+      <w:r>
+        <w:t xml:space="preserve"> CBR </w:t>
+      </w:r>
+      <w:r>
+        <w:t xml:space="preserve">kan vara för att utveckla </w:t>
+      </w:r>
+      <w:r>
+        <w:t>schackspelande AI-agent</w:t>
+      </w:r>
+      <w:r>
+        <w:t>er</w:t>
+      </w:r>
+      <w:r>
+        <w:t xml:space="preserve">. </w:t>
+      </w:r>
+      <w:r>
+        <w:t>Ingen har ännu upptäckt en perfekt strateg</w:t>
+      </w:r>
+      <w:r>
+        <w:t>i som garanterar vinst i schack, och a</w:t>
+      </w:r>
+      <w:r>
+        <w:t>nvändningen av</w:t>
+      </w:r>
+      <w:r>
+        <w:t xml:space="preserve"> CBR</w:t>
+      </w:r>
+      <w:r>
+        <w:t xml:space="preserve"> för utveckling av schackspelande AI-agenter kan ge</w:t>
+      </w:r>
+      <w:r>
+        <w:t xml:space="preserve"> mer</w:t>
+      </w:r>
+      <w:r>
+        <w:t xml:space="preserve"> insikt </w:t>
+      </w:r>
+      <w:r>
+        <w:t xml:space="preserve">i hur strategier implicit </w:t>
+      </w:r>
+      <w:r>
+        <w:t xml:space="preserve">utförs av spelare. Detta </w:t>
+      </w:r>
+      <w:r>
+        <w:t>kan leda till förbättringar inom forskningen av schackspelande AI-agenter.</w:t>
+      </w:r>
+    </w:p>
+    <w:p>
+      <w:r>
+        <w:t>Det kommer inte undersökas om den utvecklade AI-agenten kan spela på samma nivå som de bästa mänskliga eller artificiella spelarna i världen.</w:t>
+      </w:r>
+      <w:r>
+        <w:t xml:space="preserve"> I arbetet läggs istället mer fokus på att undersöka hur bra </w:t>
+      </w:r>
+      <w:r>
+        <w:t>AI-agentens</w:t>
+      </w:r>
+      <w:r>
+        <w:t xml:space="preserve"> resultat</w:t>
+      </w:r>
+      <w:r>
+        <w:t xml:space="preserve"> av spelade matcher</w:t>
+      </w:r>
+      <w:r>
+        <w:t xml:space="preserve"> stämmer överens med</w:t>
+      </w:r>
+      <w:r>
+        <w:t xml:space="preserve"> rankningen av</w:t>
+      </w:r>
+      <w:r>
+        <w:t xml:space="preserve"> experten som dess fallbas är baserad på.</w:t>
+      </w:r>
+      <w:r>
+        <w:t xml:space="preserve"> Här benämns hur AI-agenten spelar med en fallbas som ett beteende.</w:t>
+      </w:r>
+      <w:r>
+        <w:t xml:space="preserve"> </w:t>
+      </w:r>
+      <w:r>
+        <w:t>Frågan som</w:t>
+      </w:r>
+      <w:r>
+        <w:t xml:space="preserve"> ska försöka besvaras i</w:t>
+      </w:r>
+      <w:r>
+        <w:t xml:space="preserve"> det</w:t>
+      </w:r>
+      <w:r>
+        <w:t xml:space="preserve"> här arbetet</w:t>
+      </w:r>
+      <w:r>
+        <w:t xml:space="preserve"> är </w:t>
+      </w:r>
+      <w:r>
+        <w:t>då följande</w:t>
+      </w:r>
+      <w:r>
+        <w:t xml:space="preserve">: </w:t>
+      </w:r>
+      <w:r>
+        <w:t>hur väl stämmer en schackspelande, CBR-baserad AI-agents beteendes skicklighet överens</w:t>
+      </w:r>
+      <w:r>
+        <w:t xml:space="preserve"> med skickligheten av experten som </w:t>
+      </w:r>
+      <w:r>
+        <w:t>de expertdata</w:t>
+      </w:r>
+      <w:r>
+        <w:t xml:space="preserve"> den</w:t>
+      </w:r>
+      <w:r>
+        <w:t xml:space="preserve"> är baserat på</w:t>
+      </w:r>
+      <w:r>
+        <w:t>,</w:t>
+      </w:r>
+      <w:r>
+        <w:t xml:space="preserve"> i relation till andra beteendes skicklighet. </w:t>
+      </w:r>
+      <w:r>
+        <w:t xml:space="preserve">Om </w:t>
+      </w:r>
+      <w:r>
+        <w:t>det visar sig finnas en stark koppling</w:t>
+      </w:r>
+      <w:r>
+        <w:t>,</w:t>
+      </w:r>
+      <w:r>
+        <w:t xml:space="preserve"> ger det möjlighet i</w:t>
+      </w:r>
+      <w:r>
+        <w:t xml:space="preserve"> framtida arbeten att undersöka om en CBR-baserad schackspelande AI-agent kan spela i värl</w:t>
+      </w:r>
+      <w:r>
+        <w:t>dsklass givet en</w:t>
+      </w:r>
+      <w:r>
+        <w:t xml:space="preserve"> </w:t>
+      </w:r>
+      <w:r>
+        <w:t>tillräckligt bra fallbas baserat på en tillräckligt bra expert</w:t>
+      </w:r>
+      <w:r>
+        <w:t>.</w:t>
+      </w:r>
+    </w:p>
+    <w:p>
+      <w:pPr>
+        <w:rPr>
+          <w:b/>
+        </w:rPr>
+      </w:pPr>
+      <w:r>
+        <w:rPr>
+          <w:b/>
+        </w:rPr>
+        <w:t>(</w:t>
+      </w:r>
+      <w:r>
+        <w:rPr>
+          <w:b/>
+        </w:rPr>
+        <w:t xml:space="preserve">^ Frågan är </w:t>
+      </w:r>
+      <w:r>
+        <w:rPr>
+          <w:b/>
+        </w:rPr>
+        <w:t xml:space="preserve">stor, </w:t>
+      </w:r>
+      <w:r>
+        <w:rPr>
+          <w:b/>
+        </w:rPr>
+        <w:t>klumpig</w:t>
+      </w:r>
+      <w:r>
+        <w:rPr>
+          <w:b/>
+        </w:rPr>
+        <w:t xml:space="preserve"> och kanske tvetydig. J</w:t>
+      </w:r>
+      <w:r>
+        <w:rPr>
+          <w:b/>
+        </w:rPr>
+        <w:t>ag vill</w:t>
+      </w:r>
+      <w:r>
+        <w:rPr>
+          <w:b/>
+        </w:rPr>
+        <w:t xml:space="preserve"> helst</w:t>
+      </w:r>
+      <w:r>
+        <w:rPr>
+          <w:b/>
+        </w:rPr>
+        <w:t xml:space="preserve"> minska ner den</w:t>
+      </w:r>
+      <w:r>
+        <w:rPr>
+          <w:b/>
+        </w:rPr>
+        <w:t xml:space="preserve"> och flytta en del till metoden</w:t>
+      </w:r>
+      <w:r>
+        <w:rPr>
+          <w:b/>
+        </w:rPr>
+        <w:t xml:space="preserve">. Problemet är att en kortare fråga skulle vara för vag </w:t>
+      </w:r>
+      <w:r>
+        <w:rPr>
+          <w:b/>
+        </w:rPr>
+        <w:t>och</w:t>
+      </w:r>
+      <w:r>
+        <w:rPr>
+          <w:b/>
+        </w:rPr>
+        <w:t xml:space="preserve"> svår att besvara i arbetet. Jag skulle kunna säga ”hur lämpligt är CBR för att skapa en bra </w:t>
+      </w:r>
+      <w:r>
+        <w:rPr>
+          <w:b/>
+        </w:rPr>
+        <w:t xml:space="preserve">schackspelande AI-agent”, men hur kan fastställa om den är </w:t>
+      </w:r>
+      <w:r>
+        <w:rPr>
+          <w:b/>
+        </w:rPr>
+        <w:t>”</w:t>
+      </w:r>
+      <w:r>
+        <w:rPr>
+          <w:b/>
+        </w:rPr>
+        <w:t>bra</w:t>
+      </w:r>
+      <w:r>
+        <w:rPr>
+          <w:b/>
+        </w:rPr>
+        <w:t>”</w:t>
+      </w:r>
+      <w:r>
+        <w:rPr>
+          <w:b/>
+        </w:rPr>
+        <w:t xml:space="preserve"> när jag inte jämför med existerande schack-AI</w:t>
+      </w:r>
+      <w:r>
+        <w:rPr>
+          <w:b/>
+        </w:rPr>
+        <w:t>/spelare</w:t>
+      </w:r>
+      <w:r>
+        <w:rPr>
+          <w:b/>
+        </w:rPr>
+        <w:t>?</w:t>
+      </w:r>
+      <w:r>
+        <w:rPr>
+          <w:b/>
+        </w:rPr>
+        <w:t xml:space="preserve"> Spelar det någon roll att frågan är så lång om den fortfarande går att förstå och besvara?</w:t>
+      </w:r>
+      <w:r>
+        <w:rPr>
+          <w:b/>
+        </w:rPr>
+        <w:t>)</w:t>
+      </w:r>
+    </w:p>
+    <w:p>
+      <w:r>
+        <w:rPr>
+          <w:b/>
+        </w:rPr>
+        <w:t>(^</w:t>
+      </w:r>
+      <w:r>
+        <w:rPr>
+          <w:b/>
+        </w:rPr>
+        <w:t xml:space="preserve">Sista meningen känns </w:t>
+      </w:r>
+      <w:r>
+        <w:rPr>
+          <w:b/>
+        </w:rPr>
+        <w:t>dålig</w:t>
+      </w:r>
+      <w:r>
+        <w:rPr>
+          <w:b/>
+        </w:rPr>
+        <w:t xml:space="preserve">. Jag vill säga att ”om man bara hittar tillräckligt många bra fall </w:t>
+      </w:r>
+      <w:r>
+        <w:rPr>
+          <w:b/>
+        </w:rPr>
+        <w:t>och/</w:t>
+      </w:r>
+      <w:r>
+        <w:rPr>
+          <w:b/>
+        </w:rPr>
+        <w:t>eller en tillräckligt bra expert så kan den bli jättebra” men jag vet inte hur jag ska uttrycka det bra.)</w:t>
+      </w:r>
+    </w:p>
+    <w:p>
+      <w:r>
+        <w:t>F</w:t>
+      </w:r>
+      <w:r>
+        <w:t>ör att tekniken ska vara av användning för</w:t>
+      </w:r>
+      <w:r>
+        <w:t xml:space="preserve"> utvecklandet av schack-AI</w:t>
+      </w:r>
+      <w:r>
+        <w:t xml:space="preserve"> måste</w:t>
+      </w:r>
+      <w:r>
+        <w:t xml:space="preserve"> AI-agenten </w:t>
+      </w:r>
+      <w:r>
+        <w:t>kunna implementeras på konsumenthårdvara och utföra drag under tidskrav.</w:t>
+      </w:r>
+      <w:r>
+        <w:t xml:space="preserve"> I FIDE-tävlingar får en schackspelare 90 minuter på sig att utföra sina första 40 drag (FIDE 2014b</w:t>
+      </w:r>
+      <w:r>
+        <w:t xml:space="preserve">), </w:t>
+      </w:r>
+      <w:r>
+        <w:t xml:space="preserve">vilket är det </w:t>
+      </w:r>
+      <w:r>
+        <w:t>tids</w:t>
+      </w:r>
+      <w:r>
+        <w:t>krav som AI-agenten förväntas följa.</w:t>
+      </w:r>
+    </w:p>
     <w:p>
       <w:pPr>
         <w:pStyle w:val="Rubrik2"/>
       </w:pPr>
-      <w:bookmarkStart w:id="25" w:name="_Toc412147217"/>
-      <w:r>
-        <w:t>Problembeskrivning</w:t>
-      </w:r>
-      <w:bookmarkEnd w:id="25"/>
-    </w:p>
-    <w:p>
-      <w:r>
-        <w:t xml:space="preserve">Syftet med det här arbetet är att undersöka </w:t>
-      </w:r>
-      <w:r>
-        <w:t>hur</w:t>
-      </w:r>
-      <w:r>
-        <w:t xml:space="preserve"> CBR kan appliceras för att </w:t>
-      </w:r>
-      <w:r>
-        <w:t>utveckla</w:t>
-      </w:r>
-      <w:r>
-        <w:t xml:space="preserve"> AI-agent</w:t>
-      </w:r>
-      <w:r>
-        <w:t>er</w:t>
-      </w:r>
-      <w:r>
-        <w:t xml:space="preserve"> för datorspel</w:t>
-      </w:r>
-      <w:r>
-        <w:t xml:space="preserve"> med </w:t>
-      </w:r>
-      <w:r>
-        <w:t>varierbar</w:t>
+      <w:r>
+        <w:t>Metodbeskrivning</w:t>
+      </w:r>
+    </w:p>
+    <w:p>
+      <w:r>
+        <w:t>Ett program ska skapas av en schackspelande AI-agent baserad på CBR, som kan använda olika fallbaser. Anledningen att ett program används</w:t>
+      </w:r>
+      <w:r>
+        <w:t>,</w:t>
       </w:r>
       <w:r>
         <w:t xml:space="preserve"> </w:t>
       </w:r>
       <w:r>
-        <w:t>skicklighetsnivå</w:t>
+        <w:t>är att det skulle vara svårt att för hand analysera den stora mängden expertdata som AI-agenten kommer använda och dra slutsatser om AI-agentens prestation med en given fallbas.</w:t>
+      </w:r>
+    </w:p>
+    <w:p>
+      <w:pPr>
+        <w:rPr>
+          <w:b/>
+        </w:rPr>
+      </w:pPr>
+      <w:r>
+        <w:t>För att undersöka om AI-agentens</w:t>
+      </w:r>
+      <w:r>
+        <w:t xml:space="preserve"> skicklighet är relativ till</w:t>
+      </w:r>
+      <w:r>
+        <w:t xml:space="preserve"> skickligheten av experten som dess fallbas är baserad på, ska den tävla mot sig själv med olika </w:t>
+      </w:r>
+      <w:r>
+        <w:t>beteenden</w:t>
+      </w:r>
+      <w:r>
+        <w:t xml:space="preserve">. Om </w:t>
+      </w:r>
+      <w:r>
+        <w:t>ett beteenden vinner över ett annat</w:t>
+      </w:r>
+      <w:r>
+        <w:t xml:space="preserve"> ska</w:t>
+      </w:r>
+      <w:r>
+        <w:t xml:space="preserve"> det vinnande beteendet</w:t>
+      </w:r>
+      <w:r>
+        <w:t xml:space="preserve"> få</w:t>
+      </w:r>
+      <w:r>
+        <w:t xml:space="preserve"> ett poäng. Om</w:t>
+      </w:r>
+      <w:r>
+        <w:t xml:space="preserve"> det blir lika ska</w:t>
+      </w:r>
+      <w:r>
+        <w:t xml:space="preserve"> båda</w:t>
+      </w:r>
+      <w:r>
+        <w:t xml:space="preserve"> få</w:t>
+      </w:r>
+      <w:r>
+        <w:t xml:space="preserve"> ett halvt poäng. När</w:t>
+      </w:r>
+      <w:r>
+        <w:t xml:space="preserve"> </w:t>
+      </w:r>
+      <w:r>
+        <w:t>varje beteende har spelat mot varje annat beteende</w:t>
+      </w:r>
+      <w:r>
+        <w:t xml:space="preserve"> ett antal gånger</w:t>
+      </w:r>
+      <w:r>
+        <w:t xml:space="preserve"> ska </w:t>
+      </w:r>
+      <w:r>
+        <w:t>beteendena</w:t>
+      </w:r>
+      <w:r>
+        <w:t xml:space="preserve"> graderas i relation till varandra baserat på hur många poäng de fick. Om de högre </w:t>
+      </w:r>
+      <w:r>
+        <w:lastRenderedPageBreak/>
+        <w:t xml:space="preserve">rankade </w:t>
+      </w:r>
+      <w:r>
+        <w:t>spelarna</w:t>
+      </w:r>
+      <w:r>
+        <w:t>s beteenden</w:t>
+      </w:r>
+      <w:r>
+        <w:t xml:space="preserve"> generellt fick högre ranking, skulle det visa att AI-agenten presterar bättre med bättre expertdata</w:t>
+      </w:r>
+      <w:r>
+        <w:t>, vilket är det som ska undersökas i arbetet</w:t>
       </w:r>
       <w:r>
         <w:t>.</w:t>
       </w:r>
-      <w:r>
-        <w:t xml:space="preserve"> CBR har tidigare använts för att skapa AI-agenter som beter sig likt de experter de är baserade på. Mycket av denna forskning </w:t>
-      </w:r>
-      <w:r>
-        <w:t>har dock använt</w:t>
-      </w:r>
-      <w:r>
-        <w:t xml:space="preserve"> en expert per beteende. Detta innebä</w:t>
-      </w:r>
-      <w:r>
-        <w:t>r att det</w:t>
-      </w:r>
-      <w:r>
-        <w:t xml:space="preserve"> har</w:t>
-      </w:r>
-      <w:r>
-        <w:t xml:space="preserve"> kräv</w:t>
-      </w:r>
-      <w:r>
-        <w:t>t</w:t>
-      </w:r>
-      <w:r>
-        <w:t>s minst</w:t>
+    </w:p>
+    <w:p>
+      <w:r>
+        <w:t xml:space="preserve">Expertdata från olika experter </w:t>
+      </w:r>
+      <w:r>
+        <w:t>ska komma</w:t>
+      </w:r>
+      <w:r>
+        <w:t xml:space="preserve"> från drag som experten utfört i olika lägen i tidigare matcher</w:t>
+      </w:r>
+      <w:r>
+        <w:t>. E</w:t>
+      </w:r>
+      <w:r>
+        <w:t>xperter</w:t>
+      </w:r>
+      <w:r>
+        <w:t xml:space="preserve"> kommer</w:t>
+      </w:r>
+      <w:r>
+        <w:t xml:space="preserve"> rankas efter deras ELO-rankning, så att bättre experter har högre rankning. </w:t>
+      </w:r>
+      <w:r>
+        <w:t>E</w:t>
+      </w:r>
+      <w:r>
+        <w:t>xpertdata</w:t>
+      </w:r>
+      <w:r>
+        <w:t xml:space="preserve"> ska komma från en allmänt tillgänglig databas av sparade </w:t>
+      </w:r>
+      <w:r>
+        <w:t>schackmatcher</w:t>
+      </w:r>
+      <w:r>
+        <w:t>.</w:t>
       </w:r>
       <w:r>
         <w:t xml:space="preserve"> </w:t>
       </w:r>
       <w:r>
-        <w:t>lika många experter som antal</w:t>
-      </w:r>
-      <w:r>
-        <w:t>et beteenden AI-agenterna haft</w:t>
-      </w:r>
-      <w:r>
-        <w:t>.</w:t>
-      </w:r>
-      <w:r>
-        <w:t xml:space="preserve"> Det </w:t>
-      </w:r>
-      <w:r>
-        <w:t>saknas</w:t>
-      </w:r>
-      <w:r>
-        <w:t xml:space="preserve"> forskning</w:t>
-      </w:r>
-      <w:r>
-        <w:t xml:space="preserve"> om</w:t>
-      </w:r>
-      <w:r>
-        <w:t xml:space="preserve"> huruvida </w:t>
-      </w:r>
-      <w:r>
-        <w:t xml:space="preserve">insamlad data från experter av olika skicklighetsnivåer kan kombineras och producera beteenden vars skicklighet ligger mellan experternas nivåer. Om så är fallet skulle CBR kunna användas för att skapa AI-agenter </w:t>
-      </w:r>
-      <w:r>
-        <w:t>som har fler</w:t>
-      </w:r>
-      <w:r>
-        <w:t xml:space="preserve"> skicklighetsnivå</w:t>
-      </w:r>
-      <w:r>
-        <w:t>er</w:t>
-      </w:r>
-      <w:r>
-        <w:t xml:space="preserve"> än antalet experter den är baserad </w:t>
-      </w:r>
-      <w:r>
-        <w:t>på. Detta skulle minska resurserna som</w:t>
-      </w:r>
-      <w:r>
-        <w:t xml:space="preserve"> skulle</w:t>
-      </w:r>
-      <w:r>
-        <w:t xml:space="preserve"> kräv</w:t>
-      </w:r>
-      <w:r>
-        <w:t>a</w:t>
-      </w:r>
-      <w:r>
-        <w:t xml:space="preserve">s för </w:t>
-      </w:r>
-      <w:r>
-        <w:t>spel</w:t>
-      </w:r>
-      <w:r>
-        <w:t>utvecklare att samla in ex</w:t>
-      </w:r>
-      <w:r>
-        <w:t>pertdata, samtidigt som spelare skulle</w:t>
-      </w:r>
-      <w:r>
-        <w:t xml:space="preserve"> erbjud</w:t>
-      </w:r>
-      <w:r>
-        <w:t>a</w:t>
-      </w:r>
-      <w:r>
-        <w:t>s ett större urv</w:t>
-      </w:r>
-      <w:r>
-        <w:t>al av skicklighetsnivåer när de</w:t>
-      </w:r>
-      <w:r>
-        <w:t xml:space="preserve"> spelar mot AI-agent</w:t>
-      </w:r>
-      <w:r>
-        <w:t>er</w:t>
-      </w:r>
-      <w:r>
-        <w:t>.</w:t>
-      </w:r>
-    </w:p>
-    <w:p>
-      <w:r>
-        <w:t>I detta arbete används spelet sch</w:t>
-      </w:r>
-      <w:r>
-        <w:t xml:space="preserve">ack som exempel för att undersöka hur väl tekniken går att utföra. </w:t>
-      </w:r>
-      <w:r>
-        <w:t>För att vara av intresse för datorspelutveckling måste l</w:t>
-      </w:r>
-      <w:r>
-        <w:t xml:space="preserve">ösningen även kunna implementeras realistiskt med de resursbegränsningar som </w:t>
-      </w:r>
-      <w:r>
-        <w:t>dator</w:t>
-      </w:r>
-      <w:r>
-        <w:t>spel förväntas ha.</w:t>
-      </w:r>
-      <w:r>
-        <w:t xml:space="preserve"> </w:t>
-      </w:r>
-      <w:r>
-        <w:t>AI-agenten måste kunna köras på vanlig konsumenthårdvara och</w:t>
-      </w:r>
-      <w:r>
-        <w:t xml:space="preserve"> utföra sina drag inom</w:t>
-      </w:r>
-      <w:r>
-        <w:t xml:space="preserve"> rimlig tid. I FIDE-tävlingar får en</w:t>
-      </w:r>
-      <w:r>
-        <w:t xml:space="preserve"> schackspelare</w:t>
-      </w:r>
-      <w:r>
-        <w:t xml:space="preserve"> 90 minuter på sig att utföra sina första 40 drag</w:t>
-      </w:r>
-      <w:r>
-        <w:t xml:space="preserve"> (</w:t>
-      </w:r>
-      <w:r>
-        <w:t xml:space="preserve">FIDE </w:t>
-      </w:r>
-      <w:r>
-        <w:t>2014b</w:t>
-      </w:r>
-      <w:r>
-        <w:t>), vilket är det krav som AI-agenten förvä</w:t>
-      </w:r>
-      <w:r>
-        <w:t>ntas följa. AI-agenten behöver</w:t>
-      </w:r>
-      <w:r>
-        <w:t xml:space="preserve"> inte kunna spela lika bra som någon annan schackmotor</w:t>
-      </w:r>
-      <w:r>
-        <w:t xml:space="preserve"> eller spelare, utan</w:t>
-      </w:r>
-      <w:r>
-        <w:t xml:space="preserve"> </w:t>
-      </w:r>
-      <w:r>
-        <w:t>d</w:t>
-      </w:r>
-      <w:r>
-        <w:t>et viktigaste AI-agenten ska visa är</w:t>
-      </w:r>
-      <w:r>
-        <w:t xml:space="preserve"> </w:t>
-      </w:r>
-      <w:r>
-        <w:t>hur</w:t>
-      </w:r>
-      <w:r>
-        <w:t xml:space="preserve"> </w:t>
-      </w:r>
-      <w:r>
-        <w:t>blandningar av expertdata</w:t>
-      </w:r>
-      <w:r>
-        <w:t xml:space="preserve"> kan producera</w:t>
-      </w:r>
-      <w:r>
-        <w:t xml:space="preserve"> </w:t>
-      </w:r>
-      <w:r>
-        <w:t>olika beteenden.</w:t>
-      </w:r>
-    </w:p>
-    <w:p>
-      <w:pPr>
-        <w:pStyle w:val="Rubrik2"/>
-      </w:pPr>
-      <w:bookmarkStart w:id="26" w:name="_Toc412147218"/>
-      <w:r>
-        <w:t>Metodbeskrivning</w:t>
-      </w:r>
-      <w:bookmarkEnd w:id="26"/>
-    </w:p>
-    <w:p>
-      <w:r>
-        <w:t xml:space="preserve">Enligt Richter och Weber (2013, ss. 32-34) </w:t>
-      </w:r>
-      <w:r>
-        <w:t>finns ett antal huvudsteg inom</w:t>
-      </w:r>
-      <w:r>
-        <w:t xml:space="preserve"> CBR</w:t>
-      </w:r>
-      <w:r>
-        <w:t xml:space="preserve"> </w:t>
-      </w:r>
-      <w:r>
-        <w:t>metodiken</w:t>
-      </w:r>
-      <w:r>
-        <w:t>. Stegen är problemformulering, hämtning, återanvändning, revidering och bevaring. Syftet med arbetet är inte att skapa beteenden som utvecklas och lär sig</w:t>
-      </w:r>
-      <w:r>
-        <w:t xml:space="preserve"> utöver deras ursprungliga kunskaper och därför kommer stegen återanvändning, revidering och bevaring inte att utföras i detta arbete.</w:t>
-      </w:r>
-    </w:p>
-    <w:p>
-      <w:r>
-        <w:t>P</w:t>
-      </w:r>
-      <w:r>
-        <w:t>roblemet</w:t>
-      </w:r>
-      <w:r>
-        <w:t xml:space="preserve"> AI-agenten ska lösa är vilka</w:t>
-      </w:r>
-      <w:r>
-        <w:t xml:space="preserve"> drag som ska utföra</w:t>
-      </w:r>
-      <w:r>
-        <w:t>s i vilka</w:t>
-      </w:r>
-      <w:r>
-        <w:t xml:space="preserve"> läge</w:t>
-      </w:r>
-      <w:r>
-        <w:t>n</w:t>
-      </w:r>
-      <w:r>
-        <w:t xml:space="preserve"> inom schack</w:t>
-      </w:r>
-      <w:r>
-        <w:t>. När den presenteras med ett problem måste den hämta lösningen från en fallbas</w:t>
-      </w:r>
-      <w:r>
-        <w:t>.</w:t>
-      </w:r>
-      <w:r>
-        <w:t xml:space="preserve"> I detta arbete kommer fallbaser baseras på</w:t>
-      </w:r>
-      <w:r>
-        <w:t xml:space="preserve"> e</w:t>
-      </w:r>
-      <w:r>
-        <w:t>xpertdata i form av PGN-</w:t>
-      </w:r>
-      <w:r>
-        <w:t xml:space="preserve">filer </w:t>
-      </w:r>
-      <w:r>
-        <w:t>av</w:t>
-      </w:r>
-      <w:r>
-        <w:t xml:space="preserve"> tidigare spelade matcher</w:t>
-      </w:r>
-      <w:r>
-        <w:t xml:space="preserve">. Matcherna </w:t>
-      </w:r>
-      <w:r>
-        <w:t>ska ha</w:t>
-      </w:r>
-      <w:r>
-        <w:t xml:space="preserve"> spelats</w:t>
-      </w:r>
-      <w:r>
-        <w:t xml:space="preserve"> av flera olika spelare med olika ELO-rankning. När AI-agenten ombeds att spela på en given skicklighetsnivå, ska den leta upp matcher av spelare vars ELO-rankning bäst matchar den efterfrågade skicklighetsnivån</w:t>
-      </w:r>
-      <w:r>
-        <w:t xml:space="preserve"> och skapa en fallbas av dessa</w:t>
-      </w:r>
-      <w:r>
-        <w:t xml:space="preserve">. Om det inte finns </w:t>
-      </w:r>
-      <w:r>
-        <w:t xml:space="preserve">någon spelare vars </w:t>
-      </w:r>
-      <w:r>
-        <w:t xml:space="preserve">rakning matchar </w:t>
-      </w:r>
-      <w:r>
-        <w:t>den efterfrågade skicklighetsnivån, ska matcher av spelare med både högre och lägre rankning användas för att skapa fallbasen.</w:t>
-      </w:r>
-      <w:r>
-        <w:t xml:space="preserve"> </w:t>
-      </w:r>
-      <w:r>
-        <w:t xml:space="preserve">När </w:t>
-      </w:r>
-      <w:r>
-        <w:t>AI-agenten ombeds göra ett drag</w:t>
-      </w:r>
-      <w:r>
-        <w:t xml:space="preserve"> ska den konsultera fallbasen och </w:t>
-      </w:r>
-      <w:r>
-        <w:t>utav de fal</w:t>
-      </w:r>
-      <w:r>
-        <w:t xml:space="preserve">l vars drag går </w:t>
-      </w:r>
-      <w:r>
-        <w:lastRenderedPageBreak/>
-        <w:t>att utföra i matchens nuvarande läge</w:t>
-      </w:r>
-      <w:r>
-        <w:t xml:space="preserve">, ska den utföra draget i det fall vars läge är mest likt det läge som </w:t>
-      </w:r>
-      <w:r>
-        <w:t>matchen</w:t>
-      </w:r>
-      <w:r>
-        <w:t xml:space="preserve"> befinner sig i.</w:t>
+        <w:t>Ett möjligt problem är att det inte är säkert att en delmängd av en spelares historik av</w:t>
+      </w:r>
+      <w:r>
+        <w:t xml:space="preserve"> spelade schackmatcher visar hur det fick sin rankning. En spelare kan ha haft en låg rankning ett långt tag, men nyligen blivit mycket bättre; ska spelarens äldre partier då representera hur spelaren spelar, lika mycket som de nya? I detta arbete ignoreras problemet för att det anses oväsentligt.</w:t>
+      </w:r>
+    </w:p>
+    <w:p>
+      <w:r>
+        <w:t xml:space="preserve">En nackdel med metoden är att hur bra AI-agenten skulle kunna prestera mot andra spelare inte undersöks. Hur bra AI-agenten kan spela är självrefererande, och det är fullt möjligt att </w:t>
+      </w:r>
+      <w:r>
+        <w:t>olika beteenden spelar olika bra i relation till varandra</w:t>
+      </w:r>
+      <w:r>
+        <w:t xml:space="preserve"> men att </w:t>
+      </w:r>
+      <w:r>
+        <w:t>ingen av dem kan besegra en nybörjare, trots att flera av experterna är högt rankade</w:t>
+      </w:r>
+      <w:r>
+        <w:t xml:space="preserve">. Det är även möjligt att fallbasernas interna rankning mot varandra inte </w:t>
+      </w:r>
+      <w:r>
+        <w:t>kommer</w:t>
+      </w:r>
+      <w:r>
+        <w:t xml:space="preserve"> stämma överens med deras rankning i relation till andra spelare. D</w:t>
+      </w:r>
+      <w:r>
+        <w:t>e internt bästa beteendena</w:t>
+      </w:r>
+      <w:r>
+        <w:t xml:space="preserve"> kan utföra strategier som de sämre </w:t>
+      </w:r>
+      <w:r>
+        <w:t xml:space="preserve">beteendena </w:t>
+      </w:r>
+      <w:r>
+        <w:t xml:space="preserve">faller för, men inte andra spelare. Likaså kan andra spelare utföra strategier som internt bättre </w:t>
+      </w:r>
+      <w:r>
+        <w:t xml:space="preserve">beteendena </w:t>
+      </w:r>
+      <w:r>
+        <w:t>faller för</w:t>
+      </w:r>
+      <w:r>
+        <w:t>,</w:t>
+      </w:r>
+      <w:r>
+        <w:t xml:space="preserve"> men inte sämre.</w:t>
+      </w:r>
+      <w:r>
+        <w:t xml:space="preserve"> Att lämna dessa frågor obesvarade skulle göra lämpligheten för CBR-baserade schackspelande AI-agenter oklar. För att besvara dessa frågor måste AI-agenten spela mot ett antal andra spelare, för att beräkna varje beteendes ELO-rankning. </w:t>
+      </w:r>
+      <w:r>
+        <w:t xml:space="preserve">Det är dock väldigt </w:t>
+      </w:r>
+      <w:r>
+        <w:t>tid- och resurs</w:t>
+      </w:r>
+      <w:r>
+        <w:t xml:space="preserve">krävande att hitta ett större </w:t>
+      </w:r>
+      <w:r>
+        <w:t>antal rankade spelare och</w:t>
+      </w:r>
+      <w:r>
+        <w:t xml:space="preserve"> låta dem spela ett stort antal </w:t>
+      </w:r>
+      <w:r>
+        <w:t>matcher mot alla beteenden.</w:t>
+      </w:r>
+      <w:r>
+        <w:t xml:space="preserve"> Av denna anledning lämnas frågorna obesvarade.</w:t>
       </w:r>
     </w:p>
     <w:p>
@@ -5035,117 +5250,16 @@
         </w:rPr>
       </w:pPr>
       <w:r>
-        <w:t>AI-agenten ska i</w:t>
-      </w:r>
-      <w:r>
-        <w:t xml:space="preserve">mplementeras som ett </w:t>
-      </w:r>
-      <w:r>
-        <w:t>dator</w:t>
-      </w:r>
-      <w:r>
-        <w:t>program. Anledningen</w:t>
-      </w:r>
-      <w:r>
-        <w:t xml:space="preserve"> till</w:t>
-      </w:r>
-      <w:r>
-        <w:t xml:space="preserve"> att ett </w:t>
-      </w:r>
-      <w:r>
-        <w:t>dator</w:t>
-      </w:r>
-      <w:r>
-        <w:t>program används för att visa AI-agentens beteende är att det kan vara svårt att förutsäga hur AI-agenten kommer bete sig givet den stora mängden e</w:t>
-      </w:r>
-      <w:r>
-        <w:t>xpertdata som måste undersökas.</w:t>
-      </w:r>
-    </w:p>
-    <w:p>
-      <w:r>
-        <w:t>Varje spelare som bidra</w:t>
-      </w:r>
-      <w:r>
-        <w:t>r</w:t>
-      </w:r>
-      <w:r>
-        <w:t xml:space="preserve"> med expertdata ska ha en skicklighetsnivå som överensstämmer med deras rankning. Utöver dessa skicklighetsnivåer, ska det finnas ytterligare</w:t>
-      </w:r>
-      <w:r>
-        <w:t xml:space="preserve"> ett</w:t>
-      </w:r>
-      <w:r>
-        <w:t xml:space="preserve"> antal nivåer som distribueras jämt mellan spelarnas skicklighetsnivåer.</w:t>
-      </w:r>
-      <w:r>
-        <w:t xml:space="preserve"> </w:t>
-      </w:r>
-      <w:r>
-        <w:t>Det är inte säkert att AI-agenten spelar bättre på högre skicklighetsnivåer, så AI-agentens beteenden på olika skicklighetsnivåer ska graderas genom testning. AI-agenten ska spela</w:t>
-      </w:r>
-      <w:r>
-        <w:t xml:space="preserve"> ett antal</w:t>
-      </w:r>
-      <w:r>
-        <w:t xml:space="preserve"> matcher mot sig själv på olika skicklighetsnivåer</w:t>
-      </w:r>
-      <w:r>
-        <w:t xml:space="preserve"> och matchernas resultat ska noteras. Efter det ska resultaten användas för att gradera skicklighetsnivåerna</w:t>
-      </w:r>
-      <w:r>
-        <w:t xml:space="preserve"> baserat på</w:t>
-      </w:r>
-      <w:r>
-        <w:t xml:space="preserve"> insamlade</w:t>
-      </w:r>
-      <w:r>
-        <w:t xml:space="preserve"> poäng: ett poäng per vinst och ett halvt per remi.</w:t>
-      </w:r>
-      <w:r>
-        <w:t xml:space="preserve"> Om graderingen stämmer överens med skicklighetsnivåerna, dvs. om AI-agenten</w:t>
-      </w:r>
-      <w:r>
-        <w:t xml:space="preserve"> fick högre poäng på</w:t>
-      </w:r>
-      <w:r>
-        <w:t xml:space="preserve"> högre skicklighetsnivåer</w:t>
-      </w:r>
-      <w:r>
-        <w:t>,</w:t>
-      </w:r>
-      <w:r>
-        <w:t xml:space="preserve"> så kan det visa </w:t>
-      </w:r>
-      <w:r>
-        <w:t xml:space="preserve">att det </w:t>
-      </w:r>
-      <w:r>
-        <w:t>är möjligt</w:t>
-      </w:r>
-      <w:r>
-        <w:t xml:space="preserve"> att skapa</w:t>
-      </w:r>
-      <w:r>
-        <w:t xml:space="preserve"> ett antal</w:t>
-      </w:r>
-      <w:r>
-        <w:t xml:space="preserve"> beteenden</w:t>
-      </w:r>
-      <w:r>
-        <w:t xml:space="preserve"> som spelar på förväntad</w:t>
-      </w:r>
-      <w:r>
-        <w:t>e</w:t>
-      </w:r>
-      <w:r>
-        <w:t xml:space="preserve"> skicklighetsnivå</w:t>
-      </w:r>
-      <w:r>
-        <w:t xml:space="preserve">er, </w:t>
-      </w:r>
-      <w:r>
-        <w:t>baserat på expertdata från ett lägre antal experter.</w:t>
+        <w:rPr>
+          <w:b/>
+        </w:rPr>
+        <w:t>(^ I de två ovanstående paragraferna tog jag upp alla problem med metoden jag kunde komma på. Jag kan ta bort e</w:t>
+      </w:r>
+      <w:r>
+        <w:rPr>
+          <w:b/>
+        </w:rPr>
+        <w:t>n del om det känns överflödigt. Speciellt problemet att beteendenas skicklighet är självrefererande känns jobbigt. Det känns som arbetet kan bära eller brista på den punkten.)</w:t>
       </w:r>
     </w:p>
     <w:p>
@@ -5155,14 +5269,13 @@
           <w:lang w:val="en-US"/>
         </w:rPr>
       </w:pPr>
-      <w:bookmarkStart w:id="27" w:name="_Toc181172235"/>
-      <w:bookmarkStart w:id="28" w:name="_Toc181172567"/>
-      <w:bookmarkStart w:id="29" w:name="_Toc181173118"/>
-      <w:bookmarkStart w:id="30" w:name="_Toc181173288"/>
-      <w:bookmarkStart w:id="31" w:name="_Toc185664441"/>
-      <w:bookmarkStart w:id="32" w:name="_Toc219475274"/>
-      <w:bookmarkStart w:id="33" w:name="_Toc412147219"/>
-      <w:proofErr w:type="spellStart"/>
+      <w:bookmarkStart w:id="25" w:name="_Toc181172235"/>
+      <w:bookmarkStart w:id="26" w:name="_Toc181172567"/>
+      <w:bookmarkStart w:id="27" w:name="_Toc181173118"/>
+      <w:bookmarkStart w:id="28" w:name="_Toc181173288"/>
+      <w:bookmarkStart w:id="29" w:name="_Toc185664441"/>
+      <w:bookmarkStart w:id="30" w:name="_Toc219475274"/>
+      <w:bookmarkStart w:id="31" w:name="_Toc412147219"/>
       <w:r>
         <w:rPr>
           <w:lang w:val="en-US"/>
@@ -5170,14 +5283,13 @@
         <w:lastRenderedPageBreak/>
         <w:t>Referenser</w:t>
       </w:r>
+      <w:bookmarkEnd w:id="25"/>
+      <w:bookmarkEnd w:id="26"/>
       <w:bookmarkEnd w:id="27"/>
       <w:bookmarkEnd w:id="28"/>
       <w:bookmarkEnd w:id="29"/>
       <w:bookmarkEnd w:id="30"/>
       <w:bookmarkEnd w:id="31"/>
-      <w:bookmarkEnd w:id="32"/>
-      <w:bookmarkEnd w:id="33"/>
-      <w:proofErr w:type="spellEnd"/>
     </w:p>
     <w:p>
       <w:pPr>
@@ -5216,21 +5328,7 @@
         <w:rPr>
           <w:lang w:val="en-US"/>
         </w:rPr>
-        <w:t>[</w:t>
-      </w:r>
-      <w:proofErr w:type="spellStart"/>
-      <w:r>
-        <w:rPr>
-          <w:lang w:val="en-US"/>
-        </w:rPr>
-        <w:t>Datorprogram</w:t>
-      </w:r>
-      <w:proofErr w:type="spellEnd"/>
-      <w:r>
-        <w:rPr>
-          <w:lang w:val="en-US"/>
-        </w:rPr>
-        <w:t xml:space="preserve">]. Activision </w:t>
+        <w:t xml:space="preserve">[Datorprogram]. Activision </w:t>
       </w:r>
       <w:r>
         <w:rPr>
@@ -5250,41 +5348,13 @@
         <w:rPr>
           <w:lang w:val="en-US"/>
         </w:rPr>
-        <w:t xml:space="preserve">Aha, D. W., </w:t>
-      </w:r>
-      <w:proofErr w:type="spellStart"/>
-      <w:r>
-        <w:rPr>
-          <w:lang w:val="en-US"/>
-        </w:rPr>
-        <w:t>Molineaux</w:t>
-      </w:r>
-      <w:proofErr w:type="spellEnd"/>
-      <w:r>
-        <w:rPr>
-          <w:lang w:val="en-US"/>
-        </w:rPr>
-        <w:t xml:space="preserve"> M.</w:t>
-      </w:r>
-      <w:r>
-        <w:rPr>
-          <w:lang w:val="en-US"/>
-        </w:rPr>
-        <w:t xml:space="preserve"> &amp; </w:t>
-      </w:r>
-      <w:proofErr w:type="spellStart"/>
-      <w:r>
-        <w:rPr>
-          <w:lang w:val="en-US"/>
-        </w:rPr>
-        <w:t>Ponsen</w:t>
-      </w:r>
-      <w:proofErr w:type="spellEnd"/>
-      <w:r>
-        <w:rPr>
-          <w:lang w:val="en-US"/>
-        </w:rPr>
-        <w:t xml:space="preserve"> M. (2005)</w:t>
+        <w:t>Aha, D. W., Molineaux M.</w:t>
+      </w:r>
+      <w:r>
+        <w:rPr>
+          <w:lang w:val="en-US"/>
+        </w:rPr>
+        <w:t xml:space="preserve"> &amp; Ponsen M. (2005)</w:t>
       </w:r>
       <w:r>
         <w:rPr>
@@ -5405,27 +5475,13 @@
         <w:rPr>
           <w:lang w:val="en-US" w:eastAsia="sv-SE"/>
         </w:rPr>
-        <w:t xml:space="preserve">Campbell, M., </w:t>
-      </w:r>
-      <w:proofErr w:type="spellStart"/>
+        <w:t>Campbell, M., Ho</w:t>
+      </w:r>
       <w:r>
         <w:rPr>
           <w:lang w:val="en-US" w:eastAsia="sv-SE"/>
         </w:rPr>
-        <w:t>Ho</w:t>
-      </w:r>
-      <w:r>
-        <w:rPr>
-          <w:lang w:val="en-US" w:eastAsia="sv-SE"/>
-        </w:rPr>
-        <w:t>ane</w:t>
-      </w:r>
-      <w:proofErr w:type="spellEnd"/>
-      <w:r>
-        <w:rPr>
-          <w:lang w:val="en-US" w:eastAsia="sv-SE"/>
-        </w:rPr>
-        <w:t>, A. J.</w:t>
+        <w:t>ane, A. J.</w:t>
       </w:r>
       <w:r>
         <w:rPr>
@@ -5522,7 +5578,6 @@
           <w:lang w:val="en-US"/>
         </w:rPr>
       </w:pPr>
-      <w:proofErr w:type="spellStart"/>
       <w:r>
         <w:rPr>
           <w:lang w:val="en-US"/>
@@ -5533,14 +5588,7 @@
         <w:rPr>
           <w:lang w:val="en-US"/>
         </w:rPr>
-        <w:t>pgood</w:t>
-      </w:r>
-      <w:proofErr w:type="spellEnd"/>
-      <w:r>
-        <w:rPr>
-          <w:lang w:val="en-US"/>
-        </w:rPr>
-        <w:t>, F</w:t>
+        <w:t>pgood, F</w:t>
       </w:r>
       <w:r>
         <w:rPr>
@@ -5772,32 +5820,11 @@
           <w:lang w:val="en-US"/>
         </w:rPr>
       </w:pPr>
-      <w:proofErr w:type="spellStart"/>
-      <w:r>
-        <w:t>Rekabdar</w:t>
-      </w:r>
-      <w:proofErr w:type="spellEnd"/>
-      <w:r>
-        <w:t xml:space="preserve">, B., </w:t>
-      </w:r>
-      <w:proofErr w:type="spellStart"/>
-      <w:r>
-        <w:t>Shadger</w:t>
-      </w:r>
-      <w:proofErr w:type="spellEnd"/>
-      <w:r>
-        <w:t>, B.</w:t>
-      </w:r>
-      <w:r>
-        <w:t xml:space="preserve"> &amp; </w:t>
-      </w:r>
-      <w:proofErr w:type="spellStart"/>
-      <w:r>
-        <w:t>Osareh</w:t>
-      </w:r>
-      <w:proofErr w:type="spellEnd"/>
-      <w:r>
-        <w:t>, A. (2012)</w:t>
+      <w:r>
+        <w:t>Rekabdar, B., Shadger, B.</w:t>
+      </w:r>
+      <w:r>
+        <w:t xml:space="preserve"> &amp; Osareh, A. (2012)</w:t>
       </w:r>
       <w:r>
         <w:t>.</w:t>
@@ -5821,21 +5848,7 @@
         <w:rPr>
           <w:lang w:val="en-US"/>
         </w:rPr>
-        <w:t xml:space="preserve"> I Ramsay, A. &amp; </w:t>
-      </w:r>
-      <w:proofErr w:type="spellStart"/>
-      <w:r>
-        <w:rPr>
-          <w:lang w:val="en-US"/>
-        </w:rPr>
-        <w:t>Agre</w:t>
-      </w:r>
-      <w:proofErr w:type="spellEnd"/>
-      <w:r>
-        <w:rPr>
-          <w:lang w:val="en-US"/>
-        </w:rPr>
-        <w:t>, G. (red.)</w:t>
+        <w:t xml:space="preserve"> I Ramsay, A. &amp; Agre, G. (red.)</w:t>
       </w:r>
       <w:r>
         <w:rPr>
@@ -5848,36 +5861,370 @@
           <w:i/>
           <w:lang w:val="en-US"/>
         </w:rPr>
-        <w:t xml:space="preserve">Artificial Intelligence: </w:t>
-      </w:r>
-      <w:proofErr w:type="spellStart"/>
+        <w:t>Artificial Intelligence: Methology, Systems, and Applications</w:t>
+      </w:r>
       <w:r>
         <w:rPr>
           <w:i/>
           <w:lang w:val="en-US"/>
         </w:rPr>
-        <w:t>Methology</w:t>
-      </w:r>
-      <w:proofErr w:type="spellEnd"/>
+        <w:t>,</w:t>
+      </w:r>
+      <w:r>
+        <w:rPr>
+          <w:lang w:val="en-US"/>
+        </w:rPr>
+        <w:t xml:space="preserve"> s</w:t>
+      </w:r>
+      <w:r>
+        <w:rPr>
+          <w:lang w:val="en-US"/>
+        </w:rPr>
+        <w:t>s</w:t>
+      </w:r>
+      <w:r>
+        <w:rPr>
+          <w:lang w:val="en-US"/>
+        </w:rPr>
+        <w:t>. 195-201.</w:t>
+      </w:r>
+    </w:p>
+    <w:p>
+      <w:pPr>
+        <w:pStyle w:val="Referens"/>
+        <w:rPr>
+          <w:lang w:val="en-US"/>
+        </w:rPr>
+      </w:pPr>
+      <w:r>
+        <w:rPr>
+          <w:lang w:val="en-US"/>
+        </w:rPr>
+        <w:t xml:space="preserve">Rubin, J. (2013) </w:t>
+      </w:r>
       <w:r>
         <w:rPr>
           <w:i/>
           <w:lang w:val="en-US"/>
         </w:rPr>
-        <w:t>, Systems, and Applications</w:t>
+        <w:t>On the Construction, Maintenance and Analysis of Case-Based Strategies in Computer Poker</w:t>
       </w:r>
       <w:r>
         <w:rPr>
           <w:i/>
           <w:lang w:val="en-US"/>
         </w:rPr>
+        <w:t xml:space="preserve">. </w:t>
+      </w:r>
+      <w:r>
+        <w:rPr>
+          <w:lang w:val="en-US"/>
+        </w:rPr>
+        <w:t>Diss. University of Auckland, New Zealand.</w:t>
+      </w:r>
+    </w:p>
+    <w:p>
+      <w:pPr>
+        <w:pStyle w:val="Referens"/>
+        <w:rPr>
+          <w:lang w:val="en-US"/>
+        </w:rPr>
+      </w:pPr>
+      <w:r>
+        <w:rPr>
+          <w:lang w:val="en-US"/>
+        </w:rPr>
+        <w:t>Richter, M. M.,</w:t>
+      </w:r>
+      <w:r>
+        <w:rPr>
+          <w:lang w:val="en-US"/>
+        </w:rPr>
+        <w:t xml:space="preserve"> &amp;</w:t>
+      </w:r>
+      <w:r>
+        <w:rPr>
+          <w:lang w:val="en-US"/>
+        </w:rPr>
+        <w:t xml:space="preserve"> Weber, R. O. (2013)</w:t>
+      </w:r>
+      <w:r>
+        <w:rPr>
+          <w:lang w:val="en-US"/>
+        </w:rPr>
+        <w:t>.</w:t>
+      </w:r>
+      <w:r>
+        <w:rPr>
+          <w:lang w:val="en-US"/>
+        </w:rPr>
+        <w:t xml:space="preserve"> </w:t>
+      </w:r>
+      <w:r>
+        <w:rPr>
+          <w:i/>
+          <w:lang w:val="en-US"/>
+        </w:rPr>
+        <w:t>Case-Based R</w:t>
+      </w:r>
+      <w:r>
+        <w:rPr>
+          <w:i/>
+          <w:lang w:val="en-US"/>
+        </w:rPr>
+        <w:t>easoning</w:t>
+      </w:r>
+      <w:r>
+        <w:rPr>
+          <w:i/>
+          <w:lang w:val="en-US"/>
+        </w:rPr>
+        <w:t>:</w:t>
+      </w:r>
+      <w:r>
+        <w:rPr>
+          <w:i/>
+          <w:lang w:val="en-US"/>
+        </w:rPr>
+        <w:t xml:space="preserve"> A T</w:t>
+      </w:r>
+      <w:r>
+        <w:rPr>
+          <w:i/>
+          <w:lang w:val="en-US"/>
+        </w:rPr>
+        <w:t>extbook</w:t>
+      </w:r>
+      <w:r>
+        <w:rPr>
+          <w:lang w:val="en-US"/>
+        </w:rPr>
+        <w:t xml:space="preserve">. </w:t>
+      </w:r>
+      <w:r>
+        <w:rPr>
+          <w:lang w:val="en-US"/>
+        </w:rPr>
+        <w:t xml:space="preserve">Berlin: Springer </w:t>
+      </w:r>
+      <w:r>
+        <w:rPr>
+          <w:lang w:val="en-US"/>
+        </w:rPr>
+        <w:t>Verlag</w:t>
+      </w:r>
+      <w:r>
+        <w:rPr>
+          <w:lang w:val="en-US"/>
+        </w:rPr>
+        <w:t>.</w:t>
+      </w:r>
+    </w:p>
+    <w:p>
+      <w:pPr>
+        <w:pStyle w:val="Referens"/>
+        <w:rPr>
+          <w:lang w:val="en-US"/>
+        </w:rPr>
+      </w:pPr>
+      <w:r>
+        <w:rPr>
+          <w:lang w:val="en-US"/>
+        </w:rPr>
+        <w:t xml:space="preserve">Sanchez-Ruiz, A., Lee-Urban, S., </w:t>
+      </w:r>
+      <w:r>
+        <w:rPr>
+          <w:lang w:val="en-US"/>
+        </w:rPr>
+        <w:t>Muñoz-Avila, H., Díaz-Agudo, B.</w:t>
+      </w:r>
+      <w:r>
+        <w:rPr>
+          <w:lang w:val="en-US"/>
+        </w:rPr>
+        <w:t xml:space="preserve"> &amp; González-Calero P. (2007)</w:t>
+      </w:r>
+      <w:r>
+        <w:rPr>
+          <w:lang w:val="en-US"/>
+        </w:rPr>
+        <w:t>.</w:t>
+      </w:r>
+      <w:r>
+        <w:rPr>
+          <w:lang w:val="en-US"/>
+        </w:rPr>
+        <w:t xml:space="preserve"> </w:t>
+      </w:r>
+      <w:r>
+        <w:rPr>
+          <w:i/>
+          <w:lang w:val="en-US"/>
+        </w:rPr>
+        <w:t>Game AI for a Turn-based Strategy Game with Plan Adaptation and Ontology-based retrieval</w:t>
+      </w:r>
+      <w:r>
+        <w:rPr>
+          <w:lang w:val="en-US"/>
+        </w:rPr>
+        <w:t>.</w:t>
+      </w:r>
+      <w:r>
+        <w:rPr>
+          <w:lang w:val="en-US"/>
+        </w:rPr>
+        <w:t xml:space="preserve"> </w:t>
+      </w:r>
+      <w:r>
+        <w:rPr>
+          <w:lang w:val="en-US"/>
+        </w:rPr>
+        <w:t>http://www.cc.gatech.edu/~surban6/publs/ICAPS-PG07.pdf [</w:t>
+      </w:r>
+      <w:r>
+        <w:rPr>
+          <w:lang w:val="en-US"/>
+        </w:rPr>
+        <w:t>2015-02-08</w:t>
+      </w:r>
+      <w:r>
+        <w:rPr>
+          <w:lang w:val="en-US"/>
+        </w:rPr>
+        <w:t>]</w:t>
+      </w:r>
+    </w:p>
+    <w:p>
+      <w:pPr>
+        <w:pStyle w:val="Referens"/>
+        <w:rPr>
+          <w:lang w:val="en-US"/>
+        </w:rPr>
+      </w:pPr>
+      <w:r>
+        <w:rPr>
+          <w:lang w:val="en-US"/>
+        </w:rPr>
+        <w:t>Shannon, C. E. (1950)</w:t>
+      </w:r>
+      <w:r>
+        <w:rPr>
+          <w:lang w:val="en-US"/>
+        </w:rPr>
+        <w:t>.</w:t>
+      </w:r>
+      <w:r>
+        <w:rPr>
+          <w:lang w:val="en-US"/>
+        </w:rPr>
+        <w:t xml:space="preserve"> </w:t>
+      </w:r>
+      <w:r>
+        <w:rPr>
+          <w:lang w:val="en-US"/>
+        </w:rPr>
+        <w:t>Programming a Computer for Playing Chess</w:t>
+      </w:r>
+      <w:r>
+        <w:rPr>
+          <w:lang w:val="en-US"/>
+        </w:rPr>
+        <w:t xml:space="preserve">. </w:t>
+      </w:r>
+      <w:r>
+        <w:rPr>
+          <w:i/>
+          <w:lang w:val="en-US"/>
+        </w:rPr>
+        <w:t>Philosophical Magazine</w:t>
+      </w:r>
+      <w:r>
+        <w:rPr>
+          <w:lang w:val="en-US"/>
+        </w:rPr>
         <w:t>,</w:t>
       </w:r>
       <w:r>
         <w:rPr>
           <w:lang w:val="en-US"/>
         </w:rPr>
-        <w:t xml:space="preserve"> s</w:t>
+        <w:t xml:space="preserve"> 41(314)</w:t>
+      </w:r>
+      <w:r>
+        <w:rPr>
+          <w:lang w:val="en-US"/>
+        </w:rPr>
+        <w:t>.</w:t>
+      </w:r>
+    </w:p>
+    <w:p>
+      <w:pPr>
+        <w:pStyle w:val="Referens"/>
+        <w:rPr>
+          <w:lang w:val="en-US"/>
+        </w:rPr>
+      </w:pPr>
+      <w:r>
+        <w:rPr>
+          <w:lang w:val="en-US"/>
+        </w:rPr>
+        <w:t>Spalazzi</w:t>
+      </w:r>
+      <w:r>
+        <w:rPr>
+          <w:lang w:val="en-US"/>
+        </w:rPr>
+        <w:t>, L</w:t>
+      </w:r>
+      <w:r>
+        <w:rPr>
+          <w:lang w:val="en-US"/>
+        </w:rPr>
+        <w:t>.</w:t>
+      </w:r>
+      <w:r>
+        <w:rPr>
+          <w:lang w:val="en-US"/>
+        </w:rPr>
+        <w:t xml:space="preserve"> (2001)</w:t>
+      </w:r>
+      <w:r>
+        <w:rPr>
+          <w:lang w:val="en-US"/>
+        </w:rPr>
+        <w:t>.</w:t>
+      </w:r>
+      <w:r>
+        <w:rPr>
+          <w:lang w:val="en-US"/>
+        </w:rPr>
+        <w:t xml:space="preserve"> </w:t>
+      </w:r>
+      <w:r>
+        <w:rPr>
+          <w:lang w:val="en-US"/>
+        </w:rPr>
+        <w:t>A Survey on Case-Based P</w:t>
+      </w:r>
+      <w:r>
+        <w:rPr>
+          <w:lang w:val="en-US"/>
+        </w:rPr>
+        <w:t xml:space="preserve">lanning. </w:t>
+      </w:r>
+      <w:r>
+        <w:rPr>
+          <w:i/>
+          <w:lang w:val="en-US"/>
+        </w:rPr>
+        <w:t>Artificial Intelligence Review</w:t>
+      </w:r>
+      <w:r>
+        <w:rPr>
+          <w:lang w:val="en-US"/>
+        </w:rPr>
+        <w:t xml:space="preserve">, 16(1), </w:t>
       </w:r>
       <w:r>
         <w:rPr>
@@ -5889,7 +6236,13 @@
         <w:rPr>
           <w:lang w:val="en-US"/>
         </w:rPr>
-        <w:t>. 195-201.</w:t>
+        <w:t>s. 3–36</w:t>
+      </w:r>
+      <w:r>
+        <w:rPr>
+          <w:lang w:val="en-US"/>
+        </w:rPr>
+        <w:t>.</w:t>
       </w:r>
     </w:p>
     <w:p>
@@ -5901,30 +6254,56 @@
       </w:pPr>
       <w:r>
         <w:rPr>
-          <w:lang w:val="en-US"/>
-        </w:rPr>
-        <w:t xml:space="preserve">Rubin, J. (2013) </w:t>
-      </w:r>
-      <w:r>
-        <w:rPr>
           <w:i/>
           <w:lang w:val="en-US"/>
         </w:rPr>
-        <w:t>On the Constructi</w:t>
+        <w:t>Standard: Portable Game Notation Specification and Implementation Guide</w:t>
       </w:r>
       <w:r>
         <w:rPr>
           <w:i/>
           <w:lang w:val="en-US"/>
         </w:rPr>
-        <w:t xml:space="preserve">on, Maintenance and Analysis of </w:t>
+        <w:t xml:space="preserve"> </w:t>
+      </w:r>
+      <w:r>
+        <w:rPr>
+          <w:lang w:val="en-US"/>
+        </w:rPr>
+        <w:t xml:space="preserve">(1994). </w:t>
+      </w:r>
+      <w:r>
+        <w:rPr>
+          <w:lang w:val="en-US"/>
+        </w:rPr>
+        <w:t>http://www6.chessclub.com/help/PGN-spec</w:t>
+      </w:r>
+      <w:r>
+        <w:rPr>
+          <w:lang w:val="en-US"/>
+        </w:rPr>
+        <w:t xml:space="preserve"> [2015-02-16]</w:t>
+      </w:r>
+    </w:p>
+    <w:p>
+      <w:pPr>
+        <w:pStyle w:val="Referens"/>
+        <w:rPr>
+          <w:lang w:val="en-US"/>
+        </w:rPr>
+      </w:pPr>
+      <w:r>
+        <w:rPr>
+          <w:lang w:val="en-US"/>
+        </w:rPr>
+        <w:t xml:space="preserve">Wender, S., &amp; Watson, I. (2014). </w:t>
       </w:r>
       <w:r>
         <w:rPr>
           <w:i/>
           <w:lang w:val="en-US"/>
         </w:rPr>
-        <w:t>Case-Based Strategies in Computer Poker</w:t>
+        <w:t>Integrating Case-Based Reasoning with Reinforcement Learning for Real-Time Strategy Game Micromanagement</w:t>
       </w:r>
       <w:r>
         <w:rPr>
@@ -5937,7 +6316,19 @@
         <w:rPr>
           <w:lang w:val="en-US"/>
         </w:rPr>
-        <w:t>Diss. University of Auckland, New Zealand.</w:t>
+        <w:t xml:space="preserve">Diss. University of </w:t>
+      </w:r>
+      <w:r>
+        <w:rPr>
+          <w:lang w:val="en-US"/>
+        </w:rPr>
+        <w:t>Auckland</w:t>
+      </w:r>
+      <w:r>
+        <w:rPr>
+          <w:lang w:val="en-US"/>
+        </w:rPr>
+        <w:t>, New Zealand.</w:t>
       </w:r>
     </w:p>
     <w:p>
@@ -5951,19 +6342,8 @@
         <w:rPr>
           <w:lang w:val="en-US"/>
         </w:rPr>
-        <w:t>Richter, M. M.,</w:t>
-      </w:r>
-      <w:r>
-        <w:rPr>
-          <w:lang w:val="en-US"/>
-        </w:rPr>
-        <w:t xml:space="preserve"> &amp;</w:t>
-      </w:r>
-      <w:r>
-        <w:rPr>
-          <w:lang w:val="en-US"/>
-        </w:rPr>
-        <w:t xml:space="preserve"> Weber, R. O. (2013)</w:t>
+        <w:lastRenderedPageBreak/>
+        <w:t>The Wargus Team (2002)</w:t>
       </w:r>
       <w:r>
         <w:rPr>
@@ -5982,140 +6362,20 @@
           <w:i/>
           <w:lang w:val="en-US"/>
         </w:rPr>
-        <w:t>Case-Based R</w:t>
+        <w:t>Wargus</w:t>
       </w:r>
       <w:r>
         <w:rPr>
           <w:i/>
           <w:lang w:val="en-US"/>
         </w:rPr>
-        <w:t>easoning</w:t>
-      </w:r>
-      <w:r>
-        <w:rPr>
-          <w:i/>
-          <w:lang w:val="en-US"/>
-        </w:rPr>
-        <w:t>:</w:t>
-      </w:r>
-      <w:r>
-        <w:rPr>
-          <w:i/>
-          <w:lang w:val="en-US"/>
-        </w:rPr>
-        <w:t xml:space="preserve"> A T</w:t>
-      </w:r>
-      <w:r>
-        <w:rPr>
-          <w:i/>
-          <w:lang w:val="en-US"/>
-        </w:rPr>
-        <w:t>extbook</w:t>
-      </w:r>
-      <w:r>
-        <w:rPr>
-          <w:lang w:val="en-US"/>
-        </w:rPr>
-        <w:t xml:space="preserve">. </w:t>
-      </w:r>
-      <w:r>
-        <w:rPr>
-          <w:lang w:val="en-US"/>
-        </w:rPr>
-        <w:t xml:space="preserve">Berlin: Springer </w:t>
-      </w:r>
-      <w:proofErr w:type="spellStart"/>
-      <w:r>
-        <w:rPr>
-          <w:lang w:val="en-US"/>
-        </w:rPr>
-        <w:t>Verlag</w:t>
-      </w:r>
-      <w:proofErr w:type="spellEnd"/>
-      <w:r>
-        <w:rPr>
-          <w:lang w:val="en-US"/>
-        </w:rPr>
-        <w:t>.</w:t>
-      </w:r>
-    </w:p>
-    <w:p>
-      <w:pPr>
-        <w:pStyle w:val="Referens"/>
-        <w:rPr>
-          <w:lang w:val="en-US"/>
-        </w:rPr>
-      </w:pPr>
-      <w:r>
-        <w:rPr>
-          <w:lang w:val="en-US"/>
-        </w:rPr>
-        <w:t xml:space="preserve">Sanchez-Ruiz, A., Lee-Urban, S., </w:t>
-      </w:r>
-      <w:r>
-        <w:rPr>
-          <w:lang w:val="en-US"/>
-        </w:rPr>
-        <w:t xml:space="preserve">Muñoz-Avila, H., </w:t>
-      </w:r>
-      <w:proofErr w:type="spellStart"/>
-      <w:r>
-        <w:rPr>
-          <w:lang w:val="en-US"/>
-        </w:rPr>
-        <w:t>Díaz-Agudo</w:t>
-      </w:r>
-      <w:proofErr w:type="spellEnd"/>
-      <w:r>
-        <w:rPr>
-          <w:lang w:val="en-US"/>
-        </w:rPr>
-        <w:t>, B.</w:t>
-      </w:r>
-      <w:r>
-        <w:rPr>
-          <w:lang w:val="en-US"/>
-        </w:rPr>
-        <w:t xml:space="preserve"> &amp; González-</w:t>
-      </w:r>
-      <w:proofErr w:type="spellStart"/>
-      <w:r>
-        <w:rPr>
-          <w:lang w:val="en-US"/>
-        </w:rPr>
-        <w:t>Calero</w:t>
-      </w:r>
-      <w:proofErr w:type="spellEnd"/>
-      <w:r>
-        <w:rPr>
-          <w:lang w:val="en-US"/>
-        </w:rPr>
-        <w:t xml:space="preserve"> P. (2007)</w:t>
-      </w:r>
-      <w:r>
-        <w:rPr>
-          <w:lang w:val="en-US"/>
-        </w:rPr>
-        <w:t>.</w:t>
-      </w:r>
-      <w:r>
-        <w:rPr>
-          <w:lang w:val="en-US"/>
-        </w:rPr>
         <w:t xml:space="preserve"> </w:t>
       </w:r>
       <w:r>
         <w:rPr>
-          <w:i/>
-          <w:lang w:val="en-US"/>
-        </w:rPr>
-        <w:t>Game AI for a Turn-based Strategy Game with Plan Adaptation and Ontology-based retrieval</w:t>
-      </w:r>
-      <w:r>
-        <w:rPr>
-          <w:lang w:val="en-US"/>
-        </w:rPr>
-        <w:t>.</w:t>
+          <w:lang w:val="en-US"/>
+        </w:rPr>
+        <w:t>(Version: 2.2.7)</w:t>
       </w:r>
       <w:r>
         <w:rPr>
@@ -6127,388 +6387,13 @@
         <w:rPr>
           <w:lang w:val="en-US"/>
         </w:rPr>
-        <w:t>http://www.cc.gatech.edu/~surban6/publs/ICAPS-PG07.pdf [</w:t>
-      </w:r>
-      <w:r>
-        <w:rPr>
-          <w:lang w:val="en-US"/>
-        </w:rPr>
-        <w:t>2015-02-08</w:t>
-      </w:r>
-      <w:r>
-        <w:rPr>
-          <w:lang w:val="en-US"/>
-        </w:rPr>
-        <w:t>]</w:t>
-      </w:r>
-    </w:p>
-    <w:p>
-      <w:pPr>
-        <w:pStyle w:val="Referens"/>
-        <w:rPr>
-          <w:lang w:val="en-US"/>
-        </w:rPr>
-      </w:pPr>
-      <w:r>
-        <w:rPr>
-          <w:lang w:val="en-US"/>
-        </w:rPr>
-        <w:t>Shannon, C. E. (1950)</w:t>
-      </w:r>
-      <w:r>
-        <w:rPr>
-          <w:lang w:val="en-US"/>
-        </w:rPr>
-        <w:t>.</w:t>
-      </w:r>
-      <w:r>
-        <w:rPr>
-          <w:lang w:val="en-US"/>
-        </w:rPr>
-        <w:t xml:space="preserve"> </w:t>
-      </w:r>
-      <w:r>
-        <w:rPr>
-          <w:lang w:val="en-US"/>
-        </w:rPr>
-        <w:t>Programming a Computer for Playing Chess</w:t>
-      </w:r>
-      <w:r>
-        <w:rPr>
-          <w:lang w:val="en-US"/>
-        </w:rPr>
-        <w:t xml:space="preserve">. </w:t>
-      </w:r>
-      <w:r>
-        <w:rPr>
-          <w:i/>
-          <w:lang w:val="en-US"/>
-        </w:rPr>
-        <w:t>Philosophical Magazine</w:t>
-      </w:r>
-      <w:r>
-        <w:rPr>
-          <w:lang w:val="en-US"/>
-        </w:rPr>
-        <w:t>,</w:t>
-      </w:r>
-      <w:r>
-        <w:rPr>
-          <w:lang w:val="en-US"/>
-        </w:rPr>
-        <w:t xml:space="preserve"> 41(314)</w:t>
-      </w:r>
-      <w:r>
-        <w:rPr>
-          <w:lang w:val="en-US"/>
-        </w:rPr>
-        <w:t>.</w:t>
-      </w:r>
-    </w:p>
-    <w:p>
-      <w:pPr>
-        <w:pStyle w:val="Referens"/>
-        <w:rPr>
-          <w:lang w:val="en-US"/>
-        </w:rPr>
-      </w:pPr>
-      <w:proofErr w:type="spellStart"/>
-      <w:r>
-        <w:rPr>
-          <w:lang w:val="en-US"/>
-        </w:rPr>
-        <w:t>Spalazzi</w:t>
-      </w:r>
-      <w:proofErr w:type="spellEnd"/>
-      <w:r>
-        <w:rPr>
-          <w:lang w:val="en-US"/>
-        </w:rPr>
-        <w:t>, L</w:t>
-      </w:r>
-      <w:r>
-        <w:rPr>
-          <w:lang w:val="en-US"/>
-        </w:rPr>
-        <w:t>.</w:t>
-      </w:r>
-      <w:r>
-        <w:rPr>
-          <w:lang w:val="en-US"/>
-        </w:rPr>
-        <w:t xml:space="preserve"> (2001)</w:t>
-      </w:r>
-      <w:r>
-        <w:rPr>
-          <w:lang w:val="en-US"/>
-        </w:rPr>
-        <w:t>.</w:t>
-      </w:r>
-      <w:r>
-        <w:rPr>
-          <w:lang w:val="en-US"/>
-        </w:rPr>
-        <w:t xml:space="preserve"> </w:t>
-      </w:r>
-      <w:r>
-        <w:rPr>
-          <w:lang w:val="en-US"/>
-        </w:rPr>
-        <w:t>A Survey on Case-Based P</w:t>
-      </w:r>
-      <w:r>
-        <w:rPr>
-          <w:lang w:val="en-US"/>
-        </w:rPr>
-        <w:t xml:space="preserve">lanning. </w:t>
-      </w:r>
-      <w:r>
-        <w:rPr>
-          <w:i/>
-          <w:lang w:val="en-US"/>
-        </w:rPr>
-        <w:t>Artificial Intelligence Review</w:t>
-      </w:r>
-      <w:r>
-        <w:rPr>
-          <w:lang w:val="en-US"/>
-        </w:rPr>
-        <w:t xml:space="preserve">, 16(1), </w:t>
-      </w:r>
-      <w:r>
-        <w:rPr>
-          <w:lang w:val="en-US"/>
-        </w:rPr>
-        <w:t>s</w:t>
-      </w:r>
-      <w:r>
-        <w:rPr>
-          <w:lang w:val="en-US"/>
-        </w:rPr>
-        <w:t>s. 3–36</w:t>
-      </w:r>
-      <w:r>
-        <w:rPr>
-          <w:lang w:val="en-US"/>
-        </w:rPr>
-        <w:t>.</w:t>
-      </w:r>
-    </w:p>
-    <w:p>
-      <w:pPr>
-        <w:pStyle w:val="Referens"/>
-        <w:rPr>
-          <w:lang w:val="en-US"/>
-        </w:rPr>
-      </w:pPr>
-      <w:r>
-        <w:rPr>
-          <w:i/>
-          <w:lang w:val="en-US"/>
-        </w:rPr>
-        <w:t>Standard: Portable Game Notation Specification and Implementation Guide</w:t>
-      </w:r>
-      <w:r>
-        <w:rPr>
-          <w:i/>
-          <w:lang w:val="en-US"/>
-        </w:rPr>
-        <w:t xml:space="preserve"> </w:t>
-      </w:r>
-      <w:r>
-        <w:rPr>
-          <w:lang w:val="en-US"/>
-        </w:rPr>
-        <w:t xml:space="preserve">(1994). </w:t>
-      </w:r>
-      <w:r>
-        <w:rPr>
-          <w:lang w:val="en-US"/>
-        </w:rPr>
-        <w:t>http://www6.chessclub.com/help/PGN-spec</w:t>
-      </w:r>
-      <w:r>
-        <w:rPr>
-          <w:lang w:val="en-US"/>
-        </w:rPr>
-        <w:t xml:space="preserve"> [2015-02-16]</w:t>
-      </w:r>
-    </w:p>
-    <w:p>
-      <w:pPr>
-        <w:pStyle w:val="Referens"/>
-        <w:rPr>
-          <w:lang w:val="en-US"/>
-        </w:rPr>
-      </w:pPr>
-      <w:proofErr w:type="spellStart"/>
-      <w:r>
-        <w:rPr>
-          <w:lang w:val="en-US"/>
-        </w:rPr>
-        <w:t>Wender</w:t>
-      </w:r>
-      <w:proofErr w:type="spellEnd"/>
-      <w:r>
-        <w:rPr>
-          <w:lang w:val="en-US"/>
-        </w:rPr>
-        <w:t xml:space="preserve">, S., &amp; Watson, I. (2014). </w:t>
-      </w:r>
-      <w:r>
-        <w:rPr>
-          <w:i/>
-          <w:lang w:val="en-US"/>
-        </w:rPr>
-        <w:t>Integr</w:t>
-      </w:r>
-      <w:r>
-        <w:rPr>
-          <w:i/>
-          <w:lang w:val="en-US"/>
-        </w:rPr>
-        <w:t xml:space="preserve">ating Case-Based Reasoning with Reinforcement Learning for Real-Time Strategy </w:t>
-      </w:r>
-      <w:r>
-        <w:rPr>
-          <w:i/>
-          <w:lang w:val="en-US"/>
-        </w:rPr>
-        <w:t>Game Micromanagement</w:t>
-      </w:r>
-      <w:r>
-        <w:rPr>
-          <w:i/>
-          <w:lang w:val="en-US"/>
-        </w:rPr>
-        <w:t xml:space="preserve">. </w:t>
-      </w:r>
-      <w:r>
-        <w:rPr>
-          <w:lang w:val="en-US"/>
-        </w:rPr>
-        <w:t xml:space="preserve">Diss. University of </w:t>
-      </w:r>
-      <w:r>
-        <w:rPr>
-          <w:lang w:val="en-US"/>
-        </w:rPr>
-        <w:t>Auckland</w:t>
-      </w:r>
-      <w:r>
-        <w:rPr>
-          <w:lang w:val="en-US"/>
-        </w:rPr>
-        <w:t>, New Zealand.</w:t>
-      </w:r>
-    </w:p>
-    <w:p>
-      <w:pPr>
-        <w:pStyle w:val="Referens"/>
-        <w:rPr>
-          <w:lang w:val="en-US"/>
-        </w:rPr>
-      </w:pPr>
-      <w:r>
-        <w:rPr>
-          <w:lang w:val="en-US"/>
-        </w:rPr>
-        <w:lastRenderedPageBreak/>
-        <w:t xml:space="preserve">The </w:t>
-      </w:r>
-      <w:proofErr w:type="spellStart"/>
-      <w:r>
-        <w:rPr>
-          <w:lang w:val="en-US"/>
-        </w:rPr>
-        <w:t>Wargus</w:t>
-      </w:r>
-      <w:proofErr w:type="spellEnd"/>
-      <w:r>
-        <w:rPr>
-          <w:lang w:val="en-US"/>
-        </w:rPr>
-        <w:t xml:space="preserve"> Team (2002)</w:t>
-      </w:r>
-      <w:r>
-        <w:rPr>
-          <w:lang w:val="en-US"/>
-        </w:rPr>
-        <w:t>.</w:t>
-      </w:r>
-      <w:r>
-        <w:rPr>
-          <w:lang w:val="en-US"/>
-        </w:rPr>
-        <w:t xml:space="preserve"> </w:t>
-      </w:r>
-      <w:proofErr w:type="spellStart"/>
-      <w:r>
-        <w:rPr>
-          <w:i/>
-          <w:lang w:val="en-US"/>
-        </w:rPr>
-        <w:t>Wargus</w:t>
-      </w:r>
-      <w:proofErr w:type="spellEnd"/>
-      <w:r>
-        <w:rPr>
-          <w:i/>
-          <w:lang w:val="en-US"/>
-        </w:rPr>
-        <w:t xml:space="preserve"> </w:t>
-      </w:r>
-      <w:r>
-        <w:rPr>
-          <w:lang w:val="en-US"/>
-        </w:rPr>
-        <w:t>(Version: 2.2.7)</w:t>
-      </w:r>
-      <w:r>
-        <w:rPr>
-          <w:lang w:val="en-US"/>
-        </w:rPr>
-        <w:t xml:space="preserve"> </w:t>
-      </w:r>
-      <w:r>
-        <w:rPr>
-          <w:lang w:val="en-US"/>
-        </w:rPr>
-        <w:t>[</w:t>
-      </w:r>
-      <w:proofErr w:type="spellStart"/>
-      <w:r>
-        <w:rPr>
-          <w:lang w:val="en-US"/>
-        </w:rPr>
-        <w:t>Datorprogram</w:t>
-      </w:r>
-      <w:proofErr w:type="spellEnd"/>
-      <w:r>
-        <w:rPr>
-          <w:lang w:val="en-US"/>
-        </w:rPr>
-        <w:t xml:space="preserve">]. </w:t>
-      </w:r>
-      <w:r>
-        <w:rPr>
-          <w:lang w:val="en-US"/>
-        </w:rPr>
-        <w:t xml:space="preserve">The </w:t>
-      </w:r>
-      <w:proofErr w:type="spellStart"/>
-      <w:r>
-        <w:rPr>
-          <w:lang w:val="en-US"/>
-        </w:rPr>
-        <w:t>Wargus</w:t>
-      </w:r>
-      <w:proofErr w:type="spellEnd"/>
-      <w:r>
-        <w:rPr>
-          <w:lang w:val="en-US"/>
-        </w:rPr>
-        <w:t xml:space="preserve"> Team. http://wargus.sourceforge.net/index.shtml</w:t>
+        <w:t xml:space="preserve">[Datorprogram]. </w:t>
+      </w:r>
+      <w:r>
+        <w:rPr>
+          <w:lang w:val="en-US"/>
+        </w:rPr>
+        <w:t>The Wargus Team. http://wargus.sourceforge.net/index.shtml</w:t>
       </w:r>
     </w:p>
     <w:p>
@@ -6790,7 +6675,7 @@
         <w:rStyle w:val="Sidnummer"/>
         <w:noProof/>
       </w:rPr>
-      <w:t>4</w:t>
+      <w:t>8</w:t>
     </w:r>
     <w:r>
       <w:rPr>
@@ -7070,6 +6955,119 @@
     </w:lvl>
   </w:abstractNum>
   <w:abstractNum w:abstractNumId="2">
+    <w:nsid w:val="2470191D"/>
+    <w:multiLevelType w:val="hybridMultilevel"/>
+    <w:tmpl w:val="54EC72B8"/>
+    <w:lvl w:ilvl="0" w:tplc="041D0001">
+      <w:start w:val="1"/>
+      <w:numFmt w:val="bullet"/>
+      <w:lvlText w:val=""/>
+      <w:lvlJc w:val="left"/>
+      <w:pPr>
+        <w:ind w:left="720" w:hanging="360"/>
+      </w:pPr>
+      <w:rPr>
+        <w:rFonts w:ascii="Symbol" w:hAnsi="Symbol" w:hint="default"/>
+      </w:rPr>
+    </w:lvl>
+    <w:lvl w:ilvl="1" w:tplc="041D0003" w:tentative="1">
+      <w:start w:val="1"/>
+      <w:numFmt w:val="bullet"/>
+      <w:lvlText w:val="o"/>
+      <w:lvlJc w:val="left"/>
+      <w:pPr>
+        <w:ind w:left="1440" w:hanging="360"/>
+      </w:pPr>
+      <w:rPr>
+        <w:rFonts w:ascii="Courier New" w:hAnsi="Courier New" w:cs="Courier New" w:hint="default"/>
+      </w:rPr>
+    </w:lvl>
+    <w:lvl w:ilvl="2" w:tplc="041D0005" w:tentative="1">
+      <w:start w:val="1"/>
+      <w:numFmt w:val="bullet"/>
+      <w:lvlText w:val=""/>
+      <w:lvlJc w:val="left"/>
+      <w:pPr>
+        <w:ind w:left="2160" w:hanging="360"/>
+      </w:pPr>
+      <w:rPr>
+        <w:rFonts w:ascii="Wingdings" w:hAnsi="Wingdings" w:hint="default"/>
+      </w:rPr>
+    </w:lvl>
+    <w:lvl w:ilvl="3" w:tplc="041D0001" w:tentative="1">
+      <w:start w:val="1"/>
+      <w:numFmt w:val="bullet"/>
+      <w:lvlText w:val=""/>
+      <w:lvlJc w:val="left"/>
+      <w:pPr>
+        <w:ind w:left="2880" w:hanging="360"/>
+      </w:pPr>
+      <w:rPr>
+        <w:rFonts w:ascii="Symbol" w:hAnsi="Symbol" w:hint="default"/>
+      </w:rPr>
+    </w:lvl>
+    <w:lvl w:ilvl="4" w:tplc="041D0003" w:tentative="1">
+      <w:start w:val="1"/>
+      <w:numFmt w:val="bullet"/>
+      <w:lvlText w:val="o"/>
+      <w:lvlJc w:val="left"/>
+      <w:pPr>
+        <w:ind w:left="3600" w:hanging="360"/>
+      </w:pPr>
+      <w:rPr>
+        <w:rFonts w:ascii="Courier New" w:hAnsi="Courier New" w:cs="Courier New" w:hint="default"/>
+      </w:rPr>
+    </w:lvl>
+    <w:lvl w:ilvl="5" w:tplc="041D0005" w:tentative="1">
+      <w:start w:val="1"/>
+      <w:numFmt w:val="bullet"/>
+      <w:lvlText w:val=""/>
+      <w:lvlJc w:val="left"/>
+      <w:pPr>
+        <w:ind w:left="4320" w:hanging="360"/>
+      </w:pPr>
+      <w:rPr>
+        <w:rFonts w:ascii="Wingdings" w:hAnsi="Wingdings" w:hint="default"/>
+      </w:rPr>
+    </w:lvl>
+    <w:lvl w:ilvl="6" w:tplc="041D0001" w:tentative="1">
+      <w:start w:val="1"/>
+      <w:numFmt w:val="bullet"/>
+      <w:lvlText w:val=""/>
+      <w:lvlJc w:val="left"/>
+      <w:pPr>
+        <w:ind w:left="5040" w:hanging="360"/>
+      </w:pPr>
+      <w:rPr>
+        <w:rFonts w:ascii="Symbol" w:hAnsi="Symbol" w:hint="default"/>
+      </w:rPr>
+    </w:lvl>
+    <w:lvl w:ilvl="7" w:tplc="041D0003" w:tentative="1">
+      <w:start w:val="1"/>
+      <w:numFmt w:val="bullet"/>
+      <w:lvlText w:val="o"/>
+      <w:lvlJc w:val="left"/>
+      <w:pPr>
+        <w:ind w:left="5760" w:hanging="360"/>
+      </w:pPr>
+      <w:rPr>
+        <w:rFonts w:ascii="Courier New" w:hAnsi="Courier New" w:cs="Courier New" w:hint="default"/>
+      </w:rPr>
+    </w:lvl>
+    <w:lvl w:ilvl="8" w:tplc="041D0005" w:tentative="1">
+      <w:start w:val="1"/>
+      <w:numFmt w:val="bullet"/>
+      <w:lvlText w:val=""/>
+      <w:lvlJc w:val="left"/>
+      <w:pPr>
+        <w:ind w:left="6480" w:hanging="360"/>
+      </w:pPr>
+      <w:rPr>
+        <w:rFonts w:ascii="Wingdings" w:hAnsi="Wingdings" w:hint="default"/>
+      </w:rPr>
+    </w:lvl>
+  </w:abstractNum>
+  <w:abstractNum w:abstractNumId="3">
     <w:nsid w:val="45614CC5"/>
     <w:multiLevelType w:val="hybridMultilevel"/>
     <w:tmpl w:val="B472F83C"/>
@@ -7182,7 +7180,7 @@
       </w:rPr>
     </w:lvl>
   </w:abstractNum>
-  <w:abstractNum w:abstractNumId="3">
+  <w:abstractNum w:abstractNumId="4">
     <w:nsid w:val="4F715AF2"/>
     <w:multiLevelType w:val="multilevel"/>
     <w:tmpl w:val="B09E2178"/>
@@ -7277,7 +7275,7 @@
       </w:pPr>
     </w:lvl>
   </w:abstractNum>
-  <w:abstractNum w:abstractNumId="4">
+  <w:abstractNum w:abstractNumId="5">
     <w:nsid w:val="530706CC"/>
     <w:multiLevelType w:val="multilevel"/>
     <w:tmpl w:val="2A9AD7DE"/>
@@ -7404,7 +7402,7 @@
       </w:rPr>
     </w:lvl>
   </w:abstractNum>
-  <w:abstractNum w:abstractNumId="5">
+  <w:abstractNum w:abstractNumId="6">
     <w:nsid w:val="567212FE"/>
     <w:multiLevelType w:val="multilevel"/>
     <w:tmpl w:val="EAAA3894"/>
@@ -7532,7 +7530,7 @@
       </w:rPr>
     </w:lvl>
   </w:abstractNum>
-  <w:abstractNum w:abstractNumId="6">
+  <w:abstractNum w:abstractNumId="7">
     <w:nsid w:val="5D39147E"/>
     <w:multiLevelType w:val="hybridMultilevel"/>
     <w:tmpl w:val="5DDE8334"/>
@@ -7625,7 +7623,7 @@
       </w:pPr>
     </w:lvl>
   </w:abstractNum>
-  <w:abstractNum w:abstractNumId="7">
+  <w:abstractNum w:abstractNumId="8">
     <w:nsid w:val="5FD94C93"/>
     <w:multiLevelType w:val="multilevel"/>
     <w:tmpl w:val="3132C888"/>
@@ -7720,7 +7718,7 @@
       </w:pPr>
     </w:lvl>
   </w:abstractNum>
-  <w:abstractNum w:abstractNumId="8">
+  <w:abstractNum w:abstractNumId="9">
     <w:nsid w:val="636D2564"/>
     <w:multiLevelType w:val="multilevel"/>
     <w:tmpl w:val="98E62BDE"/>
@@ -7849,7 +7847,7 @@
       </w:rPr>
     </w:lvl>
   </w:abstractNum>
-  <w:abstractNum w:abstractNumId="9">
+  <w:abstractNum w:abstractNumId="10">
     <w:nsid w:val="6BE90B5D"/>
     <w:multiLevelType w:val="multilevel"/>
     <w:tmpl w:val="541870D2"/>
@@ -7944,7 +7942,7 @@
       </w:pPr>
     </w:lvl>
   </w:abstractNum>
-  <w:abstractNum w:abstractNumId="10">
+  <w:abstractNum w:abstractNumId="11">
     <w:nsid w:val="7EAE2942"/>
     <w:multiLevelType w:val="multilevel"/>
     <w:tmpl w:val="D03C2850"/>
@@ -8040,37 +8038,40 @@
     </w:lvl>
   </w:abstractNum>
   <w:num w:numId="1">
-    <w:abstractNumId w:val="2"/>
+    <w:abstractNumId w:val="3"/>
   </w:num>
   <w:num w:numId="2">
     <w:abstractNumId w:val="1"/>
   </w:num>
   <w:num w:numId="3">
-    <w:abstractNumId w:val="6"/>
+    <w:abstractNumId w:val="7"/>
   </w:num>
   <w:num w:numId="4">
-    <w:abstractNumId w:val="4"/>
+    <w:abstractNumId w:val="5"/>
   </w:num>
   <w:num w:numId="5">
     <w:abstractNumId w:val="0"/>
   </w:num>
   <w:num w:numId="6">
+    <w:abstractNumId w:val="9"/>
+  </w:num>
+  <w:num w:numId="7">
+    <w:abstractNumId w:val="10"/>
+  </w:num>
+  <w:num w:numId="8">
+    <w:abstractNumId w:val="4"/>
+  </w:num>
+  <w:num w:numId="9">
     <w:abstractNumId w:val="8"/>
   </w:num>
-  <w:num w:numId="7">
-    <w:abstractNumId w:val="9"/>
-  </w:num>
-  <w:num w:numId="8">
-    <w:abstractNumId w:val="3"/>
-  </w:num>
-  <w:num w:numId="9">
-    <w:abstractNumId w:val="7"/>
-  </w:num>
   <w:num w:numId="10">
-    <w:abstractNumId w:val="10"/>
+    <w:abstractNumId w:val="11"/>
   </w:num>
   <w:num w:numId="11">
-    <w:abstractNumId w:val="5"/>
+    <w:abstractNumId w:val="6"/>
+  </w:num>
+  <w:num w:numId="12">
+    <w:abstractNumId w:val="2"/>
   </w:num>
 </w:numbering>
 </file>
@@ -8635,6 +8636,7 @@
   <w:style w:type="character" w:default="1" w:styleId="Standardstycketeckensnitt">
     <w:name w:val="Default Paragraph Font"/>
     <w:uiPriority w:val="1"/>
+    <w:semiHidden/>
     <w:unhideWhenUsed/>
   </w:style>
   <w:style w:type="table" w:default="1" w:styleId="Normaltabell">
@@ -9563,596 +9565,25 @@
       <w:lang w:val="en-US"/>
     </w:rPr>
   </w:style>
-</w:styles>
-</file>
-
-<file path=word/glossary/document.xml><?xml version="1.0" encoding="utf-8"?>
-<w:glossaryDocument xmlns:wpc="http://schemas.microsoft.com/office/word/2010/wordprocessingCanvas" xmlns:mc="http://schemas.openxmlformats.org/markup-compatibility/2006" xmlns:o="urn:schemas-microsoft-com:office:office" xmlns:r="http://schemas.openxmlformats.org/officeDocument/2006/relationships" xmlns:m="http://schemas.openxmlformats.org/officeDocument/2006/math" xmlns:v="urn:schemas-microsoft-com:vml" xmlns:wp14="http://schemas.microsoft.com/office/word/2010/wordprocessingDrawing" xmlns:wp="http://schemas.openxmlformats.org/drawingml/2006/wordprocessingDrawing" xmlns:w10="urn:schemas-microsoft-com:office:word" xmlns:w="http://schemas.openxmlformats.org/wordprocessingml/2006/main" xmlns:w14="http://schemas.microsoft.com/office/word/2010/wordml" xmlns:w15="http://schemas.microsoft.com/office/word/2012/wordml" xmlns:wpg="http://schemas.microsoft.com/office/word/2010/wordprocessingGroup" xmlns:wpi="http://schemas.microsoft.com/office/word/2010/wordprocessingInk" xmlns:wne="http://schemas.microsoft.com/office/word/2006/wordml" xmlns:wps="http://schemas.microsoft.com/office/word/2010/wordprocessingShape" mc:Ignorable="w14 w15 wp14"/>
-</file>
-
-<file path=word/glossary/fontTable.xml><?xml version="1.0" encoding="utf-8"?>
-<w:fonts xmlns:mc="http://schemas.openxmlformats.org/markup-compatibility/2006" xmlns:r="http://schemas.openxmlformats.org/officeDocument/2006/relationships" xmlns:w="http://schemas.openxmlformats.org/wordprocessingml/2006/main" xmlns:w14="http://schemas.microsoft.com/office/word/2010/wordml" xmlns:w15="http://schemas.microsoft.com/office/word/2012/wordml" mc:Ignorable="w14 w15">
-  <w:font w:name="Wingdings">
-    <w:panose1 w:val="05000000000000000000"/>
-    <w:charset w:val="02"/>
-    <w:family w:val="auto"/>
-    <w:pitch w:val="variable"/>
-    <w:sig w:usb0="00000000" w:usb1="10000000" w:usb2="00000000" w:usb3="00000000" w:csb0="80000000" w:csb1="00000000"/>
-  </w:font>
-  <w:font w:name="Times New Roman">
-    <w:panose1 w:val="02020603050405020304"/>
-    <w:charset w:val="00"/>
-    <w:family w:val="roman"/>
-    <w:pitch w:val="variable"/>
-    <w:sig w:usb0="E0002EFF" w:usb1="C0007843" w:usb2="00000009" w:usb3="00000000" w:csb0="000001FF" w:csb1="00000000"/>
-  </w:font>
-  <w:font w:name="Courier New">
-    <w:panose1 w:val="02070309020205020404"/>
-    <w:charset w:val="00"/>
-    <w:family w:val="modern"/>
-    <w:pitch w:val="fixed"/>
-    <w:sig w:usb0="E0002AFF" w:usb1="C0007843" w:usb2="00000009" w:usb3="00000000" w:csb0="000001FF" w:csb1="00000000"/>
-  </w:font>
-  <w:font w:name="Symbol">
-    <w:panose1 w:val="05050102010706020507"/>
-    <w:charset w:val="02"/>
-    <w:family w:val="roman"/>
-    <w:pitch w:val="variable"/>
-    <w:sig w:usb0="00000000" w:usb1="10000000" w:usb2="00000000" w:usb3="00000000" w:csb0="80000000" w:csb1="00000000"/>
-  </w:font>
-  <w:font w:name="Arial">
-    <w:panose1 w:val="020B0604020202020204"/>
-    <w:charset w:val="00"/>
-    <w:family w:val="swiss"/>
-    <w:pitch w:val="variable"/>
-    <w:sig w:usb0="E0002AFF" w:usb1="C0007843" w:usb2="00000009" w:usb3="00000000" w:csb0="000001FF" w:csb1="00000000"/>
-  </w:font>
-  <w:font w:name="Georgia">
-    <w:panose1 w:val="02040502050405020303"/>
-    <w:charset w:val="00"/>
-    <w:family w:val="roman"/>
-    <w:pitch w:val="variable"/>
-    <w:sig w:usb0="00000287" w:usb1="00000000" w:usb2="00000000" w:usb3="00000000" w:csb0="0000009F" w:csb1="00000000"/>
-  </w:font>
-  <w:font w:name="Cambria">
-    <w:panose1 w:val="02040503050406030204"/>
-    <w:charset w:val="00"/>
-    <w:family w:val="roman"/>
-    <w:pitch w:val="variable"/>
-    <w:sig w:usb0="E00002FF" w:usb1="400004FF" w:usb2="00000000" w:usb3="00000000" w:csb0="0000019F" w:csb1="00000000"/>
-  </w:font>
-  <w:font w:name="MS Mincho">
-    <w:altName w:val="ＭＳ 明朝"/>
-    <w:panose1 w:val="02020609040205080304"/>
-    <w:charset w:val="80"/>
-    <w:family w:val="modern"/>
-    <w:pitch w:val="fixed"/>
-    <w:sig w:usb0="E00002FF" w:usb1="6AC7FDFB" w:usb2="08000012" w:usb3="00000000" w:csb0="0002009F" w:csb1="00000000"/>
-  </w:font>
-  <w:font w:name="Calibri">
-    <w:panose1 w:val="020F0502020204030204"/>
-    <w:charset w:val="00"/>
-    <w:family w:val="swiss"/>
-    <w:pitch w:val="variable"/>
-    <w:sig w:usb0="E00002FF" w:usb1="4000ACFF" w:usb2="00000001" w:usb3="00000000" w:csb0="0000019F" w:csb1="00000000"/>
-  </w:font>
-  <w:font w:name="Lucida Grande">
-    <w:charset w:val="00"/>
-    <w:family w:val="auto"/>
-    <w:pitch w:val="variable"/>
-    <w:sig w:usb0="E1000AEF" w:usb1="5000A1FF" w:usb2="00000000" w:usb3="00000000" w:csb0="000001BF" w:csb1="00000000"/>
-  </w:font>
-  <w:font w:name="MS Gothic">
-    <w:altName w:val="ＭＳ ゴシック"/>
-    <w:panose1 w:val="020B0609070205080204"/>
-    <w:charset w:val="80"/>
-    <w:family w:val="modern"/>
-    <w:pitch w:val="fixed"/>
-    <w:sig w:usb0="E00002FF" w:usb1="6AC7FDFB" w:usb2="08000012" w:usb3="00000000" w:csb0="0002009F" w:csb1="00000000"/>
-  </w:font>
-  <w:font w:name="Cambria Math">
-    <w:panose1 w:val="02040503050406030204"/>
-    <w:charset w:val="00"/>
-    <w:family w:val="roman"/>
-    <w:pitch w:val="variable"/>
-    <w:sig w:usb0="E00002FF" w:usb1="420024FF" w:usb2="00000000" w:usb3="00000000" w:csb0="0000019F" w:csb1="00000000"/>
-  </w:font>
-  <w:font w:name="Segoe UI Symbol">
-    <w:panose1 w:val="020B0502040204020203"/>
-    <w:charset w:val="00"/>
-    <w:family w:val="swiss"/>
-    <w:pitch w:val="variable"/>
-    <w:sig w:usb0="800001E3" w:usb1="1200FFEF" w:usb2="0064C000" w:usb3="00000000" w:csb0="00000001" w:csb1="00000000"/>
-  </w:font>
-  <w:font w:name="Calibri Light">
-    <w:panose1 w:val="020F0302020204030204"/>
-    <w:charset w:val="00"/>
-    <w:family w:val="swiss"/>
-    <w:pitch w:val="variable"/>
-    <w:sig w:usb0="A00002EF" w:usb1="4000207B" w:usb2="00000000" w:usb3="00000000" w:csb0="0000019F" w:csb1="00000000"/>
-  </w:font>
-</w:fonts>
-</file>
-
-<file path=word/glossary/settings.xml><?xml version="1.0" encoding="utf-8"?>
-<w:settings xmlns:mc="http://schemas.openxmlformats.org/markup-compatibility/2006" xmlns:o="urn:schemas-microsoft-com:office:office" xmlns:r="http://schemas.openxmlformats.org/officeDocument/2006/relationships" xmlns:m="http://schemas.openxmlformats.org/officeDocument/2006/math" xmlns:v="urn:schemas-microsoft-com:vml" xmlns:w10="urn:schemas-microsoft-com:office:word" xmlns:w="http://schemas.openxmlformats.org/wordprocessingml/2006/main" xmlns:w14="http://schemas.microsoft.com/office/word/2010/wordml" xmlns:w15="http://schemas.microsoft.com/office/word/2012/wordml" xmlns:sl="http://schemas.openxmlformats.org/schemaLibrary/2006/main" mc:Ignorable="w14 w15">
-  <w:view w:val="normal"/>
-  <w:defaultTabStop w:val="1304"/>
-  <w:hyphenationZone w:val="425"/>
-  <w:characterSpacingControl w:val="doNotCompress"/>
-  <w:compat>
-    <w:useFELayout/>
-    <w:compatSetting w:name="compatibilityMode" w:uri="http://schemas.microsoft.com/office/word" w:val="15"/>
-    <w:compatSetting w:name="overrideTableStyleFontSizeAndJustification" w:uri="http://schemas.microsoft.com/office/word" w:val="1"/>
-    <w:compatSetting w:name="enableOpenTypeFeatures" w:uri="http://schemas.microsoft.com/office/word" w:val="1"/>
-    <w:compatSetting w:name="doNotFlipMirrorIndents" w:uri="http://schemas.microsoft.com/office/word" w:val="1"/>
-    <w:compatSetting w:name="differentiateMultirowTableHeaders" w:uri="http://schemas.microsoft.com/office/word" w:val="1"/>
-  </w:compat>
-  <w:rsids>
-    <w:rsidRoot w:val="00220E36"/>
-    <w:rsid w:val="00220E36"/>
-    <w:rsid w:val="00D25C01"/>
-  </w:rsids>
-  <m:mathPr>
-    <m:mathFont m:val="Cambria Math"/>
-    <m:brkBin m:val="before"/>
-    <m:brkBinSub m:val="--"/>
-    <m:smallFrac m:val="0"/>
-    <m:dispDef/>
-    <m:lMargin m:val="0"/>
-    <m:rMargin m:val="0"/>
-    <m:defJc m:val="centerGroup"/>
-    <m:wrapIndent m:val="1440"/>
-    <m:intLim m:val="subSup"/>
-    <m:naryLim m:val="undOvr"/>
-  </m:mathPr>
-  <w:themeFontLang w:val="sv-SE"/>
-  <w:clrSchemeMapping w:bg1="light1" w:t1="dark1" w:bg2="light2" w:t2="dark2" w:accent1="accent1" w:accent2="accent2" w:accent3="accent3" w:accent4="accent4" w:accent5="accent5" w:accent6="accent6" w:hyperlink="hyperlink" w:followedHyperlink="followedHyperlink"/>
-  <w:decimalSymbol w:val=","/>
-  <w:listSeparator w:val=";"/>
-  <w15:chartTrackingRefBased/>
-</w:settings>
-</file>
-
-<file path=word/glossary/styles.xml><?xml version="1.0" encoding="utf-8"?>
-<w:styles xmlns:mc="http://schemas.openxmlformats.org/markup-compatibility/2006" xmlns:r="http://schemas.openxmlformats.org/officeDocument/2006/relationships" xmlns:w="http://schemas.openxmlformats.org/wordprocessingml/2006/main" xmlns:w14="http://schemas.microsoft.com/office/word/2010/wordml" xmlns:w15="http://schemas.microsoft.com/office/word/2012/wordml" mc:Ignorable="w14 w15">
-  <w:docDefaults>
-    <w:rPrDefault>
-      <w:rPr>
-        <w:rFonts w:asciiTheme="minorHAnsi" w:eastAsiaTheme="minorEastAsia" w:hAnsiTheme="minorHAnsi" w:cstheme="minorBidi"/>
-        <w:sz w:val="22"/>
-        <w:szCs w:val="22"/>
-        <w:lang w:val="sv-SE" w:eastAsia="sv-SE" w:bidi="ar-SA"/>
-      </w:rPr>
-    </w:rPrDefault>
-    <w:pPrDefault>
-      <w:pPr>
-        <w:spacing w:after="160" w:line="259" w:lineRule="auto"/>
-      </w:pPr>
-    </w:pPrDefault>
-  </w:docDefaults>
-  <w:latentStyles w:defLockedState="0" w:defUIPriority="99" w:defSemiHidden="0" w:defUnhideWhenUsed="0" w:defQFormat="0" w:count="371">
-    <w:lsdException w:name="Normal" w:uiPriority="0" w:qFormat="1"/>
-    <w:lsdException w:name="heading 1" w:uiPriority="9" w:qFormat="1"/>
-    <w:lsdException w:name="heading 2" w:semiHidden="1" w:uiPriority="9" w:unhideWhenUsed="1" w:qFormat="1"/>
-    <w:lsdException w:name="heading 3" w:semiHidden="1" w:uiPriority="9" w:unhideWhenUsed="1" w:qFormat="1"/>
-    <w:lsdException w:name="heading 4" w:semiHidden="1" w:uiPriority="9" w:unhideWhenUsed="1" w:qFormat="1"/>
-    <w:lsdException w:name="heading 5" w:semiHidden="1" w:uiPriority="9" w:unhideWhenUsed="1" w:qFormat="1"/>
-    <w:lsdException w:name="heading 6" w:semiHidden="1" w:uiPriority="9" w:unhideWhenUsed="1" w:qFormat="1"/>
-    <w:lsdException w:name="heading 7" w:semiHidden="1" w:uiPriority="9" w:unhideWhenUsed="1" w:qFormat="1"/>
-    <w:lsdException w:name="heading 8" w:semiHidden="1" w:uiPriority="9" w:unhideWhenUsed="1" w:qFormat="1"/>
-    <w:lsdException w:name="heading 9" w:semiHidden="1" w:uiPriority="9" w:unhideWhenUsed="1" w:qFormat="1"/>
-    <w:lsdException w:name="index 1" w:semiHidden="1" w:unhideWhenUsed="1"/>
-    <w:lsdException w:name="index 2" w:semiHidden="1" w:unhideWhenUsed="1"/>
-    <w:lsdException w:name="index 3" w:semiHidden="1" w:unhideWhenUsed="1"/>
-    <w:lsdException w:name="index 4" w:semiHidden="1" w:unhideWhenUsed="1"/>
-    <w:lsdException w:name="index 5" w:semiHidden="1" w:unhideWhenUsed="1"/>
-    <w:lsdException w:name="index 6" w:semiHidden="1" w:unhideWhenUsed="1"/>
-    <w:lsdException w:name="index 7" w:semiHidden="1" w:unhideWhenUsed="1"/>
-    <w:lsdException w:name="index 8" w:semiHidden="1" w:unhideWhenUsed="1"/>
-    <w:lsdException w:name="index 9" w:semiHidden="1" w:unhideWhenUsed="1"/>
-    <w:lsdException w:name="toc 1" w:semiHidden="1" w:uiPriority="39" w:unhideWhenUsed="1"/>
-    <w:lsdException w:name="toc 2" w:semiHidden="1" w:uiPriority="39" w:unhideWhenUsed="1"/>
-    <w:lsdException w:name="toc 3" w:semiHidden="1" w:uiPriority="39" w:unhideWhenUsed="1"/>
-    <w:lsdException w:name="toc 4" w:semiHidden="1" w:uiPriority="39" w:unhideWhenUsed="1"/>
-    <w:lsdException w:name="toc 5" w:semiHidden="1" w:uiPriority="39" w:unhideWhenUsed="1"/>
-    <w:lsdException w:name="toc 6" w:semiHidden="1" w:uiPriority="39" w:unhideWhenUsed="1"/>
-    <w:lsdException w:name="toc 7" w:semiHidden="1" w:uiPriority="39" w:unhideWhenUsed="1"/>
-    <w:lsdException w:name="toc 8" w:semiHidden="1" w:uiPriority="39" w:unhideWhenUsed="1"/>
-    <w:lsdException w:name="toc 9" w:semiHidden="1" w:uiPriority="39" w:unhideWhenUsed="1"/>
-    <w:lsdException w:name="Normal Indent" w:semiHidden="1" w:unhideWhenUsed="1"/>
-    <w:lsdException w:name="footnote text" w:semiHidden="1" w:unhideWhenUsed="1"/>
-    <w:lsdException w:name="annotation text" w:semiHidden="1" w:unhideWhenUsed="1"/>
-    <w:lsdException w:name="header" w:semiHidden="1" w:unhideWhenUsed="1"/>
-    <w:lsdException w:name="footer" w:semiHidden="1" w:unhideWhenUsed="1"/>
-    <w:lsdException w:name="index heading" w:semiHidden="1" w:unhideWhenUsed="1"/>
-    <w:lsdException w:name="caption" w:semiHidden="1" w:uiPriority="35" w:unhideWhenUsed="1" w:qFormat="1"/>
-    <w:lsdException w:name="table of figures" w:semiHidden="1" w:unhideWhenUsed="1"/>
-    <w:lsdException w:name="envelope address" w:semiHidden="1" w:unhideWhenUsed="1"/>
-    <w:lsdException w:name="envelope return" w:semiHidden="1" w:unhideWhenUsed="1"/>
-    <w:lsdException w:name="footnote reference" w:semiHidden="1" w:unhideWhenUsed="1"/>
-    <w:lsdException w:name="annotation reference" w:semiHidden="1" w:unhideWhenUsed="1"/>
-    <w:lsdException w:name="line number" w:semiHidden="1" w:unhideWhenUsed="1"/>
-    <w:lsdException w:name="page number" w:semiHidden="1" w:unhideWhenUsed="1"/>
-    <w:lsdException w:name="endnote reference" w:semiHidden="1" w:unhideWhenUsed="1"/>
-    <w:lsdException w:name="endnote text" w:semiHidden="1" w:unhideWhenUsed="1"/>
-    <w:lsdException w:name="table of authorities" w:semiHidden="1" w:unhideWhenUsed="1"/>
-    <w:lsdException w:name="macro" w:semiHidden="1" w:unhideWhenUsed="1"/>
-    <w:lsdException w:name="toa heading" w:semiHidden="1" w:unhideWhenUsed="1"/>
-    <w:lsdException w:name="List" w:semiHidden="1" w:unhideWhenUsed="1"/>
-    <w:lsdException w:name="List Bullet" w:semiHidden="1" w:unhideWhenUsed="1"/>
-    <w:lsdException w:name="List Number" w:semiHidden="1" w:unhideWhenUsed="1"/>
-    <w:lsdException w:name="List 2" w:semiHidden="1" w:unhideWhenUsed="1"/>
-    <w:lsdException w:name="List 3" w:semiHidden="1" w:unhideWhenUsed="1"/>
-    <w:lsdException w:name="List 4" w:semiHidden="1" w:unhideWhenUsed="1"/>
-    <w:lsdException w:name="List 5" w:semiHidden="1" w:unhideWhenUsed="1"/>
-    <w:lsdException w:name="List Bullet 2" w:semiHidden="1" w:unhideWhenUsed="1"/>
-    <w:lsdException w:name="List Bullet 3" w:semiHidden="1" w:unhideWhenUsed="1"/>
-    <w:lsdException w:name="List Bullet 4" w:semiHidden="1" w:unhideWhenUsed="1"/>
-    <w:lsdException w:name="List Bullet 5" w:semiHidden="1" w:unhideWhenUsed="1"/>
-    <w:lsdException w:name="List Number 2" w:semiHidden="1" w:unhideWhenUsed="1"/>
-    <w:lsdException w:name="List Number 3" w:semiHidden="1" w:unhideWhenUsed="1"/>
-    <w:lsdException w:name="List Number 4" w:semiHidden="1" w:unhideWhenUsed="1"/>
-    <w:lsdException w:name="List Number 5" w:semiHidden="1" w:unhideWhenUsed="1"/>
-    <w:lsdException w:name="Title" w:uiPriority="10" w:qFormat="1"/>
-    <w:lsdException w:name="Closing" w:semiHidden="1" w:unhideWhenUsed="1"/>
-    <w:lsdException w:name="Signature" w:semiHidden="1" w:unhideWhenUsed="1"/>
-    <w:lsdException w:name="Default Paragraph Font" w:semiHidden="1" w:uiPriority="1" w:unhideWhenUsed="1"/>
-    <w:lsdException w:name="Body Text" w:semiHidden="1" w:unhideWhenUsed="1"/>
-    <w:lsdException w:name="Body Text Indent" w:semiHidden="1" w:unhideWhenUsed="1"/>
-    <w:lsdException w:name="List Continue" w:semiHidden="1" w:unhideWhenUsed="1"/>
-    <w:lsdException w:name="List Continue 2" w:semiHidden="1" w:unhideWhenUsed="1"/>
-    <w:lsdException w:name="List Continue 3" w:semiHidden="1" w:unhideWhenUsed="1"/>
-    <w:lsdException w:name="List Continue 4" w:semiHidden="1" w:unhideWhenUsed="1"/>
-    <w:lsdException w:name="List Continue 5" w:semiHidden="1" w:unhideWhenUsed="1"/>
-    <w:lsdException w:name="Message Header" w:semiHidden="1" w:unhideWhenUsed="1"/>
-    <w:lsdException w:name="Subtitle" w:uiPriority="11" w:qFormat="1"/>
-    <w:lsdException w:name="Salutation" w:semiHidden="1" w:unhideWhenUsed="1"/>
-    <w:lsdException w:name="Date" w:semiHidden="1" w:unhideWhenUsed="1"/>
-    <w:lsdException w:name="Body Text First Indent" w:semiHidden="1" w:unhideWhenUsed="1"/>
-    <w:lsdException w:name="Body Text First Indent 2" w:semiHidden="1" w:unhideWhenUsed="1"/>
-    <w:lsdException w:name="Note Heading" w:semiHidden="1" w:unhideWhenUsed="1"/>
-    <w:lsdException w:name="Body Text 2" w:semiHidden="1" w:unhideWhenUsed="1"/>
-    <w:lsdException w:name="Body Text 3" w:semiHidden="1" w:unhideWhenUsed="1"/>
-    <w:lsdException w:name="Body Text Indent 2" w:semiHidden="1" w:unhideWhenUsed="1"/>
-    <w:lsdException w:name="Body Text Indent 3" w:semiHidden="1" w:unhideWhenUsed="1"/>
-    <w:lsdException w:name="Block Text" w:semiHidden="1" w:unhideWhenUsed="1"/>
-    <w:lsdException w:name="Hyperlink" w:semiHidden="1" w:unhideWhenUsed="1"/>
-    <w:lsdException w:name="FollowedHyperlink" w:semiHidden="1" w:unhideWhenUsed="1"/>
-    <w:lsdException w:name="Strong" w:uiPriority="22" w:qFormat="1"/>
-    <w:lsdException w:name="Emphasis" w:uiPriority="20" w:qFormat="1"/>
-    <w:lsdException w:name="Document Map" w:semiHidden="1" w:unhideWhenUsed="1"/>
-    <w:lsdException w:name="Plain Text" w:semiHidden="1" w:unhideWhenUsed="1"/>
-    <w:lsdException w:name="E-mail Signature" w:semiHidden="1" w:unhideWhenUsed="1"/>
-    <w:lsdException w:name="HTML Top of Form" w:semiHidden="1" w:unhideWhenUsed="1"/>
-    <w:lsdException w:name="HTML Bottom of Form" w:semiHidden="1" w:unhideWhenUsed="1"/>
-    <w:lsdException w:name="Normal (Web)" w:semiHidden="1" w:unhideWhenUsed="1"/>
-    <w:lsdException w:name="HTML Acronym" w:semiHidden="1" w:unhideWhenUsed="1"/>
-    <w:lsdException w:name="HTML Address" w:semiHidden="1" w:unhideWhenUsed="1"/>
-    <w:lsdException w:name="HTML Cite" w:semiHidden="1" w:unhideWhenUsed="1"/>
-    <w:lsdException w:name="HTML Code" w:semiHidden="1" w:unhideWhenUsed="1"/>
-    <w:lsdException w:name="HTML Definition" w:semiHidden="1" w:unhideWhenUsed="1"/>
-    <w:lsdException w:name="HTML Keyboard" w:semiHidden="1" w:unhideWhenUsed="1"/>
-    <w:lsdException w:name="HTML Preformatted" w:semiHidden="1" w:unhideWhenUsed="1"/>
-    <w:lsdException w:name="HTML Sample" w:semiHidden="1" w:unhideWhenUsed="1"/>
-    <w:lsdException w:name="HTML Typewriter" w:semiHidden="1" w:unhideWhenUsed="1"/>
-    <w:lsdException w:name="HTML Variable" w:semiHidden="1" w:unhideWhenUsed="1"/>
-    <w:lsdException w:name="Normal Table" w:semiHidden="1" w:unhideWhenUsed="1"/>
-    <w:lsdException w:name="annotation subject" w:semiHidden="1" w:unhideWhenUsed="1"/>
-    <w:lsdException w:name="No List" w:semiHidden="1" w:unhideWhenUsed="1"/>
-    <w:lsdException w:name="Outline List 1" w:semiHidden="1" w:unhideWhenUsed="1"/>
-    <w:lsdException w:name="Outline List 2" w:semiHidden="1" w:unhideWhenUsed="1"/>
-    <w:lsdException w:name="Outline List 3" w:semiHidden="1" w:unhideWhenUsed="1"/>
-    <w:lsdException w:name="Table Simple 1" w:semiHidden="1" w:unhideWhenUsed="1"/>
-    <w:lsdException w:name="Table Simple 2" w:semiHidden="1" w:unhideWhenUsed="1"/>
-    <w:lsdException w:name="Table Simple 3" w:semiHidden="1" w:unhideWhenUsed="1"/>
-    <w:lsdException w:name="Table Classic 1" w:semiHidden="1" w:unhideWhenUsed="1"/>
-    <w:lsdException w:name="Table Classic 2" w:semiHidden="1" w:unhideWhenUsed="1"/>
-    <w:lsdException w:name="Table Classic 3" w:semiHidden="1" w:unhideWhenUsed="1"/>
-    <w:lsdException w:name="Table Classic 4" w:semiHidden="1" w:unhideWhenUsed="1"/>
-    <w:lsdException w:name="Table Colorful 1" w:semiHidden="1" w:unhideWhenUsed="1"/>
-    <w:lsdException w:name="Table Colorful 2" w:semiHidden="1" w:unhideWhenUsed="1"/>
-    <w:lsdException w:name="Table Colorful 3" w:semiHidden="1" w:unhideWhenUsed="1"/>
-    <w:lsdException w:name="Table Columns 1" w:semiHidden="1" w:unhideWhenUsed="1"/>
-    <w:lsdException w:name="Table Columns 2" w:semiHidden="1" w:unhideWhenUsed="1"/>
-    <w:lsdException w:name="Table Columns 3" w:semiHidden="1" w:unhideWhenUsed="1"/>
-    <w:lsdException w:name="Table Columns 4" w:semiHidden="1" w:unhideWhenUsed="1"/>
-    <w:lsdException w:name="Table Columns 5" w:semiHidden="1" w:unhideWhenUsed="1"/>
-    <w:lsdException w:name="Table Grid 1" w:semiHidden="1" w:unhideWhenUsed="1"/>
-    <w:lsdException w:name="Table Grid 2" w:semiHidden="1" w:unhideWhenUsed="1"/>
-    <w:lsdException w:name="Table Grid 3" w:semiHidden="1" w:unhideWhenUsed="1"/>
-    <w:lsdException w:name="Table Grid 4" w:semiHidden="1" w:unhideWhenUsed="1"/>
-    <w:lsdException w:name="Table Grid 5" w:semiHidden="1" w:unhideWhenUsed="1"/>
-    <w:lsdException w:name="Table Grid 6" w:semiHidden="1" w:unhideWhenUsed="1"/>
-    <w:lsdException w:name="Table Grid 7" w:semiHidden="1" w:unhideWhenUsed="1"/>
-    <w:lsdException w:name="Table Grid 8" w:semiHidden="1" w:unhideWhenUsed="1"/>
-    <w:lsdException w:name="Table List 1" w:semiHidden="1" w:unhideWhenUsed="1"/>
-    <w:lsdException w:name="Table List 2" w:semiHidden="1" w:unhideWhenUsed="1"/>
-    <w:lsdException w:name="Table List 3" w:semiHidden="1" w:unhideWhenUsed="1"/>
-    <w:lsdException w:name="Table List 4" w:semiHidden="1" w:unhideWhenUsed="1"/>
-    <w:lsdException w:name="Table List 5" w:semiHidden="1" w:unhideWhenUsed="1"/>
-    <w:lsdException w:name="Table List 6" w:semiHidden="1" w:unhideWhenUsed="1"/>
-    <w:lsdException w:name="Table List 7" w:semiHidden="1" w:unhideWhenUsed="1"/>
-    <w:lsdException w:name="Table List 8" w:semiHidden="1" w:unhideWhenUsed="1"/>
-    <w:lsdException w:name="Table 3D effects 1" w:semiHidden="1" w:unhideWhenUsed="1"/>
-    <w:lsdException w:name="Table 3D effects 2" w:semiHidden="1" w:unhideWhenUsed="1"/>
-    <w:lsdException w:name="Table 3D effects 3" w:semiHidden="1" w:unhideWhenUsed="1"/>
-    <w:lsdException w:name="Table Contemporary" w:semiHidden="1" w:unhideWhenUsed="1"/>
-    <w:lsdException w:name="Table Elegant" w:semiHidden="1" w:unhideWhenUsed="1"/>
-    <w:lsdException w:name="Table Professional" w:semiHidden="1" w:unhideWhenUsed="1"/>
-    <w:lsdException w:name="Table Subtle 1" w:semiHidden="1" w:unhideWhenUsed="1"/>
-    <w:lsdException w:name="Table Subtle 2" w:semiHidden="1" w:unhideWhenUsed="1"/>
-    <w:lsdException w:name="Table Web 1" w:semiHidden="1" w:unhideWhenUsed="1"/>
-    <w:lsdException w:name="Table Web 2" w:semiHidden="1" w:unhideWhenUsed="1"/>
-    <w:lsdException w:name="Table Web 3" w:semiHidden="1" w:unhideWhenUsed="1"/>
-    <w:lsdException w:name="Balloon Text" w:semiHidden="1" w:unhideWhenUsed="1"/>
-    <w:lsdException w:name="Table Grid" w:uiPriority="39"/>
-    <w:lsdException w:name="Table Theme" w:semiHidden="1" w:unhideWhenUsed="1"/>
-    <w:lsdException w:name="Placeholder Text" w:semiHidden="1"/>
-    <w:lsdException w:name="No Spacing" w:uiPriority="1" w:qFormat="1"/>
-    <w:lsdException w:name="Light Shading" w:uiPriority="60"/>
-    <w:lsdException w:name="Light List" w:uiPriority="61"/>
-    <w:lsdException w:name="Light Grid" w:uiPriority="62"/>
-    <w:lsdException w:name="Medium Shading 1" w:uiPriority="63"/>
-    <w:lsdException w:name="Medium Shading 2" w:uiPriority="64"/>
-    <w:lsdException w:name="Medium List 1" w:uiPriority="65"/>
-    <w:lsdException w:name="Medium List 2" w:uiPriority="66"/>
-    <w:lsdException w:name="Medium Grid 1" w:uiPriority="67"/>
-    <w:lsdException w:name="Medium Grid 2" w:uiPriority="68"/>
-    <w:lsdException w:name="Medium Grid 3" w:uiPriority="69"/>
-    <w:lsdException w:name="Dark List" w:uiPriority="70"/>
-    <w:lsdException w:name="Colorful Shading" w:uiPriority="71"/>
-    <w:lsdException w:name="Colorful List" w:uiPriority="72"/>
-    <w:lsdException w:name="Colorful Grid" w:uiPriority="73"/>
-    <w:lsdException w:name="Light Shading Accent 1" w:uiPriority="60"/>
-    <w:lsdException w:name="Light List Accent 1" w:uiPriority="61"/>
-    <w:lsdException w:name="Light Grid Accent 1" w:uiPriority="62"/>
-    <w:lsdException w:name="Medium Shading 1 Accent 1" w:uiPriority="63"/>
-    <w:lsdException w:name="Medium Shading 2 Accent 1" w:uiPriority="64"/>
-    <w:lsdException w:name="Medium List 1 Accent 1" w:uiPriority="65"/>
-    <w:lsdException w:name="Revision" w:semiHidden="1"/>
-    <w:lsdException w:name="List Paragraph" w:uiPriority="34" w:qFormat="1"/>
-    <w:lsdException w:name="Quote" w:uiPriority="29" w:qFormat="1"/>
-    <w:lsdException w:name="Intense Quote" w:uiPriority="30" w:qFormat="1"/>
-    <w:lsdException w:name="Medium List 2 Accent 1" w:uiPriority="66"/>
-    <w:lsdException w:name="Medium Grid 1 Accent 1" w:uiPriority="67"/>
-    <w:lsdException w:name="Medium Grid 2 Accent 1" w:uiPriority="68"/>
-    <w:lsdException w:name="Medium Grid 3 Accent 1" w:uiPriority="69"/>
-    <w:lsdException w:name="Dark List Accent 1" w:uiPriority="70"/>
-    <w:lsdException w:name="Colorful Shading Accent 1" w:uiPriority="71"/>
-    <w:lsdException w:name="Colorful List Accent 1" w:uiPriority="72"/>
-    <w:lsdException w:name="Colorful Grid Accent 1" w:uiPriority="73"/>
-    <w:lsdException w:name="Light Shading Accent 2" w:uiPriority="60"/>
-    <w:lsdException w:name="Light List Accent 2" w:uiPriority="61"/>
-    <w:lsdException w:name="Light Grid Accent 2" w:uiPriority="62"/>
-    <w:lsdException w:name="Medium Shading 1 Accent 2" w:uiPriority="63"/>
-    <w:lsdException w:name="Medium Shading 2 Accent 2" w:uiPriority="64"/>
-    <w:lsdException w:name="Medium List 1 Accent 2" w:uiPriority="65"/>
-    <w:lsdException w:name="Medium List 2 Accent 2" w:uiPriority="66"/>
-    <w:lsdException w:name="Medium Grid 1 Accent 2" w:uiPriority="67"/>
-    <w:lsdException w:name="Medium Grid 2 Accent 2" w:uiPriority="68"/>
-    <w:lsdException w:name="Medium Grid 3 Accent 2" w:uiPriority="69"/>
-    <w:lsdException w:name="Dark List Accent 2" w:uiPriority="70"/>
-    <w:lsdException w:name="Colorful Shading Accent 2" w:uiPriority="71"/>
-    <w:lsdException w:name="Colorful List Accent 2" w:uiPriority="72"/>
-    <w:lsdException w:name="Colorful Grid Accent 2" w:uiPriority="73"/>
-    <w:lsdException w:name="Light Shading Accent 3" w:uiPriority="60"/>
-    <w:lsdException w:name="Light List Accent 3" w:uiPriority="61"/>
-    <w:lsdException w:name="Light Grid Accent 3" w:uiPriority="62"/>
-    <w:lsdException w:name="Medium Shading 1 Accent 3" w:uiPriority="63"/>
-    <w:lsdException w:name="Medium Shading 2 Accent 3" w:uiPriority="64"/>
-    <w:lsdException w:name="Medium List 1 Accent 3" w:uiPriority="65"/>
-    <w:lsdException w:name="Medium List 2 Accent 3" w:uiPriority="66"/>
-    <w:lsdException w:name="Medium Grid 1 Accent 3" w:uiPriority="67"/>
-    <w:lsdException w:name="Medium Grid 2 Accent 3" w:uiPriority="68"/>
-    <w:lsdException w:name="Medium Grid 3 Accent 3" w:uiPriority="69"/>
-    <w:lsdException w:name="Dark List Accent 3" w:uiPriority="70"/>
-    <w:lsdException w:name="Colorful Shading Accent 3" w:uiPriority="71"/>
-    <w:lsdException w:name="Colorful List Accent 3" w:uiPriority="72"/>
-    <w:lsdException w:name="Colorful Grid Accent 3" w:uiPriority="73"/>
-    <w:lsdException w:name="Light Shading Accent 4" w:uiPriority="60"/>
-    <w:lsdException w:name="Light List Accent 4" w:uiPriority="61"/>
-    <w:lsdException w:name="Light Grid Accent 4" w:uiPriority="62"/>
-    <w:lsdException w:name="Medium Shading 1 Accent 4" w:uiPriority="63"/>
-    <w:lsdException w:name="Medium Shading 2 Accent 4" w:uiPriority="64"/>
-    <w:lsdException w:name="Medium List 1 Accent 4" w:uiPriority="65"/>
-    <w:lsdException w:name="Medium List 2 Accent 4" w:uiPriority="66"/>
-    <w:lsdException w:name="Medium Grid 1 Accent 4" w:uiPriority="67"/>
-    <w:lsdException w:name="Medium Grid 2 Accent 4" w:uiPriority="68"/>
-    <w:lsdException w:name="Medium Grid 3 Accent 4" w:uiPriority="69"/>
-    <w:lsdException w:name="Dark List Accent 4" w:uiPriority="70"/>
-    <w:lsdException w:name="Colorful Shading Accent 4" w:uiPriority="71"/>
-    <w:lsdException w:name="Colorful List Accent 4" w:uiPriority="72"/>
-    <w:lsdException w:name="Colorful Grid Accent 4" w:uiPriority="73"/>
-    <w:lsdException w:name="Light Shading Accent 5" w:uiPriority="60"/>
-    <w:lsdException w:name="Light List Accent 5" w:uiPriority="61"/>
-    <w:lsdException w:name="Light Grid Accent 5" w:uiPriority="62"/>
-    <w:lsdException w:name="Medium Shading 1 Accent 5" w:uiPriority="63"/>
-    <w:lsdException w:name="Medium Shading 2 Accent 5" w:uiPriority="64"/>
-    <w:lsdException w:name="Medium List 1 Accent 5" w:uiPriority="65"/>
-    <w:lsdException w:name="Medium List 2 Accent 5" w:uiPriority="66"/>
-    <w:lsdException w:name="Medium Grid 1 Accent 5" w:uiPriority="67"/>
-    <w:lsdException w:name="Medium Grid 2 Accent 5" w:uiPriority="68"/>
-    <w:lsdException w:name="Medium Grid 3 Accent 5" w:uiPriority="69"/>
-    <w:lsdException w:name="Dark List Accent 5" w:uiPriority="70"/>
-    <w:lsdException w:name="Colorful Shading Accent 5" w:uiPriority="71"/>
-    <w:lsdException w:name="Colorful List Accent 5" w:uiPriority="72"/>
-    <w:lsdException w:name="Colorful Grid Accent 5" w:uiPriority="73"/>
-    <w:lsdException w:name="Light Shading Accent 6" w:uiPriority="60"/>
-    <w:lsdException w:name="Light List Accent 6" w:uiPriority="61"/>
-    <w:lsdException w:name="Light Grid Accent 6" w:uiPriority="62"/>
-    <w:lsdException w:name="Medium Shading 1 Accent 6" w:uiPriority="63"/>
-    <w:lsdException w:name="Medium Shading 2 Accent 6" w:uiPriority="64"/>
-    <w:lsdException w:name="Medium List 1 Accent 6" w:uiPriority="65"/>
-    <w:lsdException w:name="Medium List 2 Accent 6" w:uiPriority="66"/>
-    <w:lsdException w:name="Medium Grid 1 Accent 6" w:uiPriority="67"/>
-    <w:lsdException w:name="Medium Grid 2 Accent 6" w:uiPriority="68"/>
-    <w:lsdException w:name="Medium Grid 3 Accent 6" w:uiPriority="69"/>
-    <w:lsdException w:name="Dark List Accent 6" w:uiPriority="70"/>
-    <w:lsdException w:name="Colorful Shading Accent 6" w:uiPriority="71"/>
-    <w:lsdException w:name="Colorful List Accent 6" w:uiPriority="72"/>
-    <w:lsdException w:name="Colorful Grid Accent 6" w:uiPriority="73"/>
-    <w:lsdException w:name="Subtle Emphasis" w:uiPriority="19" w:qFormat="1"/>
-    <w:lsdException w:name="Intense Emphasis" w:uiPriority="21" w:qFormat="1"/>
-    <w:lsdException w:name="Subtle Reference" w:uiPriority="31" w:qFormat="1"/>
-    <w:lsdException w:name="Intense Reference" w:uiPriority="32" w:qFormat="1"/>
-    <w:lsdException w:name="Book Title" w:uiPriority="33" w:qFormat="1"/>
-    <w:lsdException w:name="Bibliography" w:semiHidden="1" w:uiPriority="37" w:unhideWhenUsed="1"/>
-    <w:lsdException w:name="TOC Heading" w:semiHidden="1" w:uiPriority="39" w:unhideWhenUsed="1" w:qFormat="1"/>
-    <w:lsdException w:name="Plain Table 1" w:uiPriority="41"/>
-    <w:lsdException w:name="Plain Table 2" w:uiPriority="42"/>
-    <w:lsdException w:name="Plain Table 3" w:uiPriority="43"/>
-    <w:lsdException w:name="Plain Table 4" w:uiPriority="44"/>
-    <w:lsdException w:name="Plain Table 5" w:uiPriority="45"/>
-    <w:lsdException w:name="Grid Table Light" w:uiPriority="40"/>
-    <w:lsdException w:name="Grid Table 1 Light" w:uiPriority="46"/>
-    <w:lsdException w:name="Grid Table 2" w:uiPriority="47"/>
-    <w:lsdException w:name="Grid Table 3" w:uiPriority="48"/>
-    <w:lsdException w:name="Grid Table 4" w:uiPriority="49"/>
-    <w:lsdException w:name="Grid Table 5 Dark" w:uiPriority="50"/>
-    <w:lsdException w:name="Grid Table 6 Colorful" w:uiPriority="51"/>
-    <w:lsdException w:name="Grid Table 7 Colorful" w:uiPriority="52"/>
-    <w:lsdException w:name="Grid Table 1 Light Accent 1" w:uiPriority="46"/>
-    <w:lsdException w:name="Grid Table 2 Accent 1" w:uiPriority="47"/>
-    <w:lsdException w:name="Grid Table 3 Accent 1" w:uiPriority="48"/>
-    <w:lsdException w:name="Grid Table 4 Accent 1" w:uiPriority="49"/>
-    <w:lsdException w:name="Grid Table 5 Dark Accent 1" w:uiPriority="50"/>
-    <w:lsdException w:name="Grid Table 6 Colorful Accent 1" w:uiPriority="51"/>
-    <w:lsdException w:name="Grid Table 7 Colorful Accent 1" w:uiPriority="52"/>
-    <w:lsdException w:name="Grid Table 1 Light Accent 2" w:uiPriority="46"/>
-    <w:lsdException w:name="Grid Table 2 Accent 2" w:uiPriority="47"/>
-    <w:lsdException w:name="Grid Table 3 Accent 2" w:uiPriority="48"/>
-    <w:lsdException w:name="Grid Table 4 Accent 2" w:uiPriority="49"/>
-    <w:lsdException w:name="Grid Table 5 Dark Accent 2" w:uiPriority="50"/>
-    <w:lsdException w:name="Grid Table 6 Colorful Accent 2" w:uiPriority="51"/>
-    <w:lsdException w:name="Grid Table 7 Colorful Accent 2" w:uiPriority="52"/>
-    <w:lsdException w:name="Grid Table 1 Light Accent 3" w:uiPriority="46"/>
-    <w:lsdException w:name="Grid Table 2 Accent 3" w:uiPriority="47"/>
-    <w:lsdException w:name="Grid Table 3 Accent 3" w:uiPriority="48"/>
-    <w:lsdException w:name="Grid Table 4 Accent 3" w:uiPriority="49"/>
-    <w:lsdException w:name="Grid Table 5 Dark Accent 3" w:uiPriority="50"/>
-    <w:lsdException w:name="Grid Table 6 Colorful Accent 3" w:uiPriority="51"/>
-    <w:lsdException w:name="Grid Table 7 Colorful Accent 3" w:uiPriority="52"/>
-    <w:lsdException w:name="Grid Table 1 Light Accent 4" w:uiPriority="46"/>
-    <w:lsdException w:name="Grid Table 2 Accent 4" w:uiPriority="47"/>
-    <w:lsdException w:name="Grid Table 3 Accent 4" w:uiPriority="48"/>
-    <w:lsdException w:name="Grid Table 4 Accent 4" w:uiPriority="49"/>
-    <w:lsdException w:name="Grid Table 5 Dark Accent 4" w:uiPriority="50"/>
-    <w:lsdException w:name="Grid Table 6 Colorful Accent 4" w:uiPriority="51"/>
-    <w:lsdException w:name="Grid Table 7 Colorful Accent 4" w:uiPriority="52"/>
-    <w:lsdException w:name="Grid Table 1 Light Accent 5" w:uiPriority="46"/>
-    <w:lsdException w:name="Grid Table 2 Accent 5" w:uiPriority="47"/>
-    <w:lsdException w:name="Grid Table 3 Accent 5" w:uiPriority="48"/>
-    <w:lsdException w:name="Grid Table 4 Accent 5" w:uiPriority="49"/>
-    <w:lsdException w:name="Grid Table 5 Dark Accent 5" w:uiPriority="50"/>
-    <w:lsdException w:name="Grid Table 6 Colorful Accent 5" w:uiPriority="51"/>
-    <w:lsdException w:name="Grid Table 7 Colorful Accent 5" w:uiPriority="52"/>
-    <w:lsdException w:name="Grid Table 1 Light Accent 6" w:uiPriority="46"/>
-    <w:lsdException w:name="Grid Table 2 Accent 6" w:uiPriority="47"/>
-    <w:lsdException w:name="Grid Table 3 Accent 6" w:uiPriority="48"/>
-    <w:lsdException w:name="Grid Table 4 Accent 6" w:uiPriority="49"/>
-    <w:lsdException w:name="Grid Table 5 Dark Accent 6" w:uiPriority="50"/>
-    <w:lsdException w:name="Grid Table 6 Colorful Accent 6" w:uiPriority="51"/>
-    <w:lsdException w:name="Grid Table 7 Colorful Accent 6" w:uiPriority="52"/>
-    <w:lsdException w:name="List Table 1 Light" w:uiPriority="46"/>
-    <w:lsdException w:name="List Table 2" w:uiPriority="47"/>
-    <w:lsdException w:name="List Table 3" w:uiPriority="48"/>
-    <w:lsdException w:name="List Table 4" w:uiPriority="49"/>
-    <w:lsdException w:name="List Table 5 Dark" w:uiPriority="50"/>
-    <w:lsdException w:name="List Table 6 Colorful" w:uiPriority="51"/>
-    <w:lsdException w:name="List Table 7 Colorful" w:uiPriority="52"/>
-    <w:lsdException w:name="List Table 1 Light Accent 1" w:uiPriority="46"/>
-    <w:lsdException w:name="List Table 2 Accent 1" w:uiPriority="47"/>
-    <w:lsdException w:name="List Table 3 Accent 1" w:uiPriority="48"/>
-    <w:lsdException w:name="List Table 4 Accent 1" w:uiPriority="49"/>
-    <w:lsdException w:name="List Table 5 Dark Accent 1" w:uiPriority="50"/>
-    <w:lsdException w:name="List Table 6 Colorful Accent 1" w:uiPriority="51"/>
-    <w:lsdException w:name="List Table 7 Colorful Accent 1" w:uiPriority="52"/>
-    <w:lsdException w:name="List Table 1 Light Accent 2" w:uiPriority="46"/>
-    <w:lsdException w:name="List Table 2 Accent 2" w:uiPriority="47"/>
-    <w:lsdException w:name="List Table 3 Accent 2" w:uiPriority="48"/>
-    <w:lsdException w:name="List Table 4 Accent 2" w:uiPriority="49"/>
-    <w:lsdException w:name="List Table 5 Dark Accent 2" w:uiPriority="50"/>
-    <w:lsdException w:name="List Table 6 Colorful Accent 2" w:uiPriority="51"/>
-    <w:lsdException w:name="List Table 7 Colorful Accent 2" w:uiPriority="52"/>
-    <w:lsdException w:name="List Table 1 Light Accent 3" w:uiPriority="46"/>
-    <w:lsdException w:name="List Table 2 Accent 3" w:uiPriority="47"/>
-    <w:lsdException w:name="List Table 3 Accent 3" w:uiPriority="48"/>
-    <w:lsdException w:name="List Table 4 Accent 3" w:uiPriority="49"/>
-    <w:lsdException w:name="List Table 5 Dark Accent 3" w:uiPriority="50"/>
-    <w:lsdException w:name="List Table 6 Colorful Accent 3" w:uiPriority="51"/>
-    <w:lsdException w:name="List Table 7 Colorful Accent 3" w:uiPriority="52"/>
-    <w:lsdException w:name="List Table 1 Light Accent 4" w:uiPriority="46"/>
-    <w:lsdException w:name="List Table 2 Accent 4" w:uiPriority="47"/>
-    <w:lsdException w:name="List Table 3 Accent 4" w:uiPriority="48"/>
-    <w:lsdException w:name="List Table 4 Accent 4" w:uiPriority="49"/>
-    <w:lsdException w:name="List Table 5 Dark Accent 4" w:uiPriority="50"/>
-    <w:lsdException w:name="List Table 6 Colorful Accent 4" w:uiPriority="51"/>
-    <w:lsdException w:name="List Table 7 Colorful Accent 4" w:uiPriority="52"/>
-    <w:lsdException w:name="List Table 1 Light Accent 5" w:uiPriority="46"/>
-    <w:lsdException w:name="List Table 2 Accent 5" w:uiPriority="47"/>
-    <w:lsdException w:name="List Table 3 Accent 5" w:uiPriority="48"/>
-    <w:lsdException w:name="List Table 4 Accent 5" w:uiPriority="49"/>
-    <w:lsdException w:name="List Table 5 Dark Accent 5" w:uiPriority="50"/>
-    <w:lsdException w:name="List Table 6 Colorful Accent 5" w:uiPriority="51"/>
-    <w:lsdException w:name="List Table 7 Colorful Accent 5" w:uiPriority="52"/>
-    <w:lsdException w:name="List Table 1 Light Accent 6" w:uiPriority="46"/>
-    <w:lsdException w:name="List Table 2 Accent 6" w:uiPriority="47"/>
-    <w:lsdException w:name="List Table 3 Accent 6" w:uiPriority="48"/>
-    <w:lsdException w:name="List Table 4 Accent 6" w:uiPriority="49"/>
-    <w:lsdException w:name="List Table 5 Dark Accent 6" w:uiPriority="50"/>
-    <w:lsdException w:name="List Table 6 Colorful Accent 6" w:uiPriority="51"/>
-    <w:lsdException w:name="List Table 7 Colorful Accent 6" w:uiPriority="52"/>
-  </w:latentStyles>
-  <w:style w:type="paragraph" w:default="1" w:styleId="Normal">
-    <w:name w:val="Normal"/>
-    <w:qFormat/>
-  </w:style>
-  <w:style w:type="character" w:default="1" w:styleId="Standardstycketeckensnitt">
-    <w:name w:val="Default Paragraph Font"/>
-    <w:uiPriority w:val="1"/>
-    <w:semiHidden/>
-    <w:unhideWhenUsed/>
-  </w:style>
-  <w:style w:type="table" w:default="1" w:styleId="Normaltabell">
-    <w:name w:val="Normal Table"/>
+  <w:style w:type="paragraph" w:styleId="Normalwebb">
+    <w:name w:val="Normal (Web)"/>
+    <w:basedOn w:val="Normal"/>
     <w:uiPriority w:val="99"/>
     <w:semiHidden/>
     <w:unhideWhenUsed/>
-    <w:tblPr>
-      <w:tblInd w:w="0" w:type="dxa"/>
-      <w:tblCellMar>
-        <w:top w:w="0" w:type="dxa"/>
-        <w:left w:w="108" w:type="dxa"/>
-        <w:bottom w:w="0" w:type="dxa"/>
-        <w:right w:w="108" w:type="dxa"/>
-      </w:tblCellMar>
-    </w:tblPr>
-  </w:style>
-  <w:style w:type="numbering" w:default="1" w:styleId="Ingenlista">
-    <w:name w:val="No List"/>
-    <w:uiPriority w:val="99"/>
-    <w:semiHidden/>
-    <w:unhideWhenUsed/>
-  </w:style>
-  <w:style w:type="character" w:styleId="Platshllartext">
-    <w:name w:val="Placeholder Text"/>
-    <w:basedOn w:val="Standardstycketeckensnitt"/>
-    <w:uiPriority w:val="99"/>
-    <w:semiHidden/>
-    <w:rsid w:val="00220E36"/>
+    <w:rsid w:val="00EC0527"/>
+    <w:pPr>
+      <w:spacing w:before="100" w:beforeAutospacing="1" w:after="100" w:afterAutospacing="1" w:line="240" w:lineRule="auto"/>
+      <w:jc w:val="left"/>
+    </w:pPr>
     <w:rPr>
-      <w:color w:val="808080"/>
+      <w:rFonts w:ascii="Times New Roman" w:eastAsia="Times New Roman" w:hAnsi="Times New Roman"/>
+      <w:sz w:val="24"/>
+      <w:szCs w:val="24"/>
+      <w:lang w:eastAsia="sv-SE"/>
     </w:rPr>
   </w:style>
 </w:styles>
-</file>
-
-<file path=word/glossary/webSettings.xml><?xml version="1.0" encoding="utf-8"?>
-<w:webSettings xmlns:mc="http://schemas.openxmlformats.org/markup-compatibility/2006" xmlns:r="http://schemas.openxmlformats.org/officeDocument/2006/relationships" xmlns:w="http://schemas.openxmlformats.org/wordprocessingml/2006/main" xmlns:w14="http://schemas.microsoft.com/office/word/2010/wordml" xmlns:w15="http://schemas.microsoft.com/office/word/2012/wordml" mc:Ignorable="w14 w15">
-  <w:optimizeForBrowser/>
-  <w:allowPNG/>
-</w:webSettings>
 </file>
 
 <file path=word/theme/theme1.xml><?xml version="1.0" encoding="utf-8"?>
@@ -10480,7 +9911,7 @@
 </file>
 
 <file path=customXml/itemProps1.xml><?xml version="1.0" encoding="utf-8"?>
-<ds:datastoreItem xmlns:ds="http://schemas.openxmlformats.org/officeDocument/2006/customXml" ds:itemID="{0E9C8F11-586C-4F54-B883-224E6F217A5B}">
+<ds:datastoreItem xmlns:ds="http://schemas.openxmlformats.org/officeDocument/2006/customXml" ds:itemID="{ACA947AA-E8CD-40F6-A9E1-197BA0139480}">
   <ds:schemaRefs>
     <ds:schemaRef ds:uri="http://schemas.openxmlformats.org/officeDocument/2006/bibliography"/>
   </ds:schemaRefs>

</xml_diff>